<commit_message>
alteração da documentação e da ATA com as novas etapas da semana
</commit_message>
<xml_diff>
--- a/Documentação/Sistema-de-Monitoramento-de-Vazamento-de-Gás-em-Cozinhas Industriais.docx
+++ b/Documentação/Sistema-de-Monitoramento-de-Vazamento-de-Gás-em-Cozinhas Industriais.docx
@@ -1,6 +1,6 @@
 
 <file path=word/document.xml><?xml version="1.0" encoding="utf-8"?>
-<w:document xmlns:wpc="http://schemas.microsoft.com/office/word/2010/wordprocessingCanvas" xmlns:cx="http://schemas.microsoft.com/office/drawing/2014/chartex" xmlns:cx1="http://schemas.microsoft.com/office/drawing/2015/9/8/chartex" xmlns:cx2="http://schemas.microsoft.com/office/drawing/2015/10/21/chartex" xmlns:cx3="http://schemas.microsoft.com/office/drawing/2016/5/9/chartex" xmlns:cx4="http://schemas.microsoft.com/office/drawing/2016/5/10/chartex" xmlns:cx5="http://schemas.microsoft.com/office/drawing/2016/5/11/chartex" xmlns:cx6="http://schemas.microsoft.com/office/drawing/2016/5/12/chartex" xmlns:cx7="http://schemas.microsoft.com/office/drawing/2016/5/13/chartex" xmlns:cx8="http://schemas.microsoft.com/office/drawing/2016/5/14/chartex" xmlns:mc="http://schemas.openxmlformats.org/markup-compatibility/2006" xmlns:aink="http://schemas.microsoft.com/office/drawing/2016/ink" xmlns:am3d="http://schemas.microsoft.com/office/drawing/2017/model3d" xmlns:o="urn:schemas-microsoft-com:office:office" xmlns:r="http://schemas.openxmlformats.org/officeDocument/2006/relationships" xmlns:m="http://schemas.openxmlformats.org/officeDocument/2006/math" xmlns:v="urn:schemas-microsoft-com:vml" xmlns:wp14="http://schemas.microsoft.com/office/word/2010/wordprocessingDrawing" xmlns:wp="http://schemas.openxmlformats.org/drawingml/2006/wordprocessingDrawing" xmlns:w10="urn:schemas-microsoft-com:office:word" xmlns:w="http://schemas.openxmlformats.org/wordprocessingml/2006/main" xmlns:w14="http://schemas.microsoft.com/office/word/2010/wordml" xmlns:w15="http://schemas.microsoft.com/office/word/2012/wordml" xmlns:w16cex="http://schemas.microsoft.com/office/word/2018/wordml/cex" xmlns:w16cid="http://schemas.microsoft.com/office/word/2016/wordml/cid" xmlns:w16="http://schemas.microsoft.com/office/word/2018/wordml" xmlns:w16se="http://schemas.microsoft.com/office/word/2015/wordml/symex" xmlns:wpg="http://schemas.microsoft.com/office/word/2010/wordprocessingGroup" xmlns:wpi="http://schemas.microsoft.com/office/word/2010/wordprocessingInk" xmlns:wne="http://schemas.microsoft.com/office/word/2006/wordml" xmlns:wps="http://schemas.microsoft.com/office/word/2010/wordprocessingShape" mc:Ignorable="w14 w15 w16se w16cid w16 w16cex wp14">
+<w:document xmlns:wpc="http://schemas.microsoft.com/office/word/2010/wordprocessingCanvas" xmlns:cx="http://schemas.microsoft.com/office/drawing/2014/chartex" xmlns:cx1="http://schemas.microsoft.com/office/drawing/2015/9/8/chartex" xmlns:cx2="http://schemas.microsoft.com/office/drawing/2015/10/21/chartex" xmlns:cx3="http://schemas.microsoft.com/office/drawing/2016/5/9/chartex" xmlns:cx4="http://schemas.microsoft.com/office/drawing/2016/5/10/chartex" xmlns:cx5="http://schemas.microsoft.com/office/drawing/2016/5/11/chartex" xmlns:cx6="http://schemas.microsoft.com/office/drawing/2016/5/12/chartex" xmlns:cx7="http://schemas.microsoft.com/office/drawing/2016/5/13/chartex" xmlns:cx8="http://schemas.microsoft.com/office/drawing/2016/5/14/chartex" xmlns:mc="http://schemas.openxmlformats.org/markup-compatibility/2006" xmlns:aink="http://schemas.microsoft.com/office/drawing/2016/ink" xmlns:am3d="http://schemas.microsoft.com/office/drawing/2017/model3d" xmlns:o="urn:schemas-microsoft-com:office:office" xmlns:oel="http://schemas.microsoft.com/office/2019/extlst" xmlns:r="http://schemas.openxmlformats.org/officeDocument/2006/relationships" xmlns:m="http://schemas.openxmlformats.org/officeDocument/2006/math" xmlns:v="urn:schemas-microsoft-com:vml" xmlns:wp14="http://schemas.microsoft.com/office/word/2010/wordprocessingDrawing" xmlns:wp="http://schemas.openxmlformats.org/drawingml/2006/wordprocessingDrawing" xmlns:w10="urn:schemas-microsoft-com:office:word" xmlns:w="http://schemas.openxmlformats.org/wordprocessingml/2006/main" xmlns:w14="http://schemas.microsoft.com/office/word/2010/wordml" xmlns:w15="http://schemas.microsoft.com/office/word/2012/wordml" xmlns:w16cex="http://schemas.microsoft.com/office/word/2018/wordml/cex" xmlns:w16cid="http://schemas.microsoft.com/office/word/2016/wordml/cid" xmlns:w16="http://schemas.microsoft.com/office/word/2018/wordml" xmlns:w16du="http://schemas.microsoft.com/office/word/2023/wordml/word16du" xmlns:w16sdtdh="http://schemas.microsoft.com/office/word/2020/wordml/sdtdatahash" xmlns:w16se="http://schemas.microsoft.com/office/word/2015/wordml/symex" xmlns:wpg="http://schemas.microsoft.com/office/word/2010/wordprocessingGroup" xmlns:wpi="http://schemas.microsoft.com/office/word/2010/wordprocessingInk" xmlns:wne="http://schemas.microsoft.com/office/word/2006/wordml" xmlns:wps="http://schemas.microsoft.com/office/word/2010/wordprocessingShape" mc:Ignorable="w14 w15 w16se w16cid w16 w16cex w16sdtdh w16du wp14">
   <w:body>
     <w:p>
       <w:pPr>
@@ -147,65 +147,53 @@
           <w:sz w:val="28"/>
           <w:szCs w:val="28"/>
         </w:rPr>
-        <w:t>Grupo 1</w:t>
-      </w:r>
-    </w:p>
-    <w:p>
-      <w:pPr>
-        <w:jc w:val="right"/>
+        <w:t xml:space="preserve">Grupo </w:t>
+      </w:r>
+      <w:r>
         <w:rPr>
           <w:rFonts w:ascii="Arial" w:eastAsia="Arial" w:hAnsi="Arial" w:cs="Arial"/>
           <w:b/>
           <w:bCs/>
-        </w:rPr>
-      </w:pPr>
-      <w:r>
-        <w:rPr>
-          <w:rFonts w:ascii="Arial" w:eastAsia="Arial" w:hAnsi="Arial" w:cs="Arial"/>
-        </w:rPr>
-        <w:t>Leandro Boneto</w:t>
-      </w:r>
-      <w:r>
-        <w:rPr>
-          <w:rFonts w:ascii="Arial" w:eastAsia="Arial" w:hAnsi="Arial" w:cs="Arial"/>
-        </w:rPr>
-        <w:t xml:space="preserve"> -</w:t>
-      </w:r>
-      <w:r>
-        <w:rPr>
-          <w:rFonts w:ascii="Arial" w:eastAsia="Arial" w:hAnsi="Arial" w:cs="Arial"/>
-        </w:rPr>
-        <w:t xml:space="preserve"> </w:t>
-      </w:r>
-      <w:r>
+          <w:sz w:val="28"/>
+          <w:szCs w:val="28"/>
+        </w:rPr>
+        <w:t>4</w:t>
+      </w:r>
+    </w:p>
+    <w:p>
+      <w:pPr>
+        <w:jc w:val="right"/>
         <w:rPr>
           <w:rFonts w:ascii="Arial" w:eastAsia="Arial" w:hAnsi="Arial" w:cs="Arial"/>
           <w:b/>
           <w:bCs/>
         </w:rPr>
-        <w:t>RA: 01242086</w:t>
-      </w:r>
-    </w:p>
-    <w:p>
-      <w:pPr>
-        <w:jc w:val="right"/>
+      </w:pPr>
+      <w:r>
+        <w:rPr>
+          <w:rFonts w:ascii="Arial" w:eastAsia="Arial" w:hAnsi="Arial" w:cs="Arial"/>
+        </w:rPr>
+        <w:t>JOÃO PEDRO FERRAZ</w:t>
+      </w:r>
+      <w:r>
+        <w:rPr>
+          <w:rFonts w:ascii="Arial" w:eastAsia="Arial" w:hAnsi="Arial" w:cs="Arial"/>
+        </w:rPr>
+        <w:t xml:space="preserve"> -</w:t>
+      </w:r>
+      <w:r>
+        <w:rPr>
+          <w:rFonts w:ascii="Arial" w:eastAsia="Arial" w:hAnsi="Arial" w:cs="Arial"/>
+        </w:rPr>
+        <w:t xml:space="preserve"> </w:t>
+      </w:r>
+      <w:r>
         <w:rPr>
           <w:rFonts w:ascii="Arial" w:eastAsia="Arial" w:hAnsi="Arial" w:cs="Arial"/>
           <w:b/>
           <w:bCs/>
         </w:rPr>
-      </w:pPr>
-      <w:r>
-        <w:rPr>
-          <w:rFonts w:ascii="Arial" w:eastAsia="Arial" w:hAnsi="Arial" w:cs="Arial"/>
-        </w:rPr>
-        <w:t>Gabriel Lima Andrade</w:t>
-      </w:r>
-      <w:r>
-        <w:rPr>
-          <w:rFonts w:ascii="Arial" w:eastAsia="Arial" w:hAnsi="Arial" w:cs="Arial"/>
-        </w:rPr>
-        <w:t xml:space="preserve"> - </w:t>
+        <w:t>RA: 01242</w:t>
       </w:r>
       <w:r>
         <w:rPr>
@@ -213,15 +201,29 @@
           <w:b/>
           <w:bCs/>
         </w:rPr>
-        <w:t>RA:</w:t>
-      </w:r>
-      <w:r>
+        <w:t>071</w:t>
+      </w:r>
+    </w:p>
+    <w:p>
+      <w:pPr>
+        <w:jc w:val="right"/>
         <w:rPr>
           <w:rFonts w:ascii="Arial" w:eastAsia="Arial" w:hAnsi="Arial" w:cs="Arial"/>
           <w:b/>
           <w:bCs/>
         </w:rPr>
-        <w:t xml:space="preserve"> </w:t>
+      </w:pPr>
+      <w:r>
+        <w:rPr>
+          <w:rFonts w:ascii="Arial" w:eastAsia="Arial" w:hAnsi="Arial" w:cs="Arial"/>
+        </w:rPr>
+        <w:t>LUCAS AIELLO</w:t>
+      </w:r>
+      <w:r>
+        <w:rPr>
+          <w:rFonts w:ascii="Arial" w:eastAsia="Arial" w:hAnsi="Arial" w:cs="Arial"/>
+        </w:rPr>
+        <w:t xml:space="preserve"> - </w:t>
       </w:r>
       <w:r>
         <w:rPr>
@@ -229,30 +231,15 @@
           <w:b/>
           <w:bCs/>
         </w:rPr>
-        <w:t>01242009</w:t>
-      </w:r>
-    </w:p>
-    <w:p>
-      <w:pPr>
-        <w:jc w:val="right"/>
+        <w:t>RA:</w:t>
+      </w:r>
+      <w:r>
         <w:rPr>
           <w:rFonts w:ascii="Arial" w:eastAsia="Arial" w:hAnsi="Arial" w:cs="Arial"/>
           <w:b/>
           <w:bCs/>
-          <w:color w:val="000000" w:themeColor="text1"/>
-        </w:rPr>
-      </w:pPr>
-      <w:r>
-        <w:rPr>
-          <w:rFonts w:ascii="Arial" w:eastAsia="Arial" w:hAnsi="Arial" w:cs="Arial"/>
-        </w:rPr>
-        <w:t>Guilherme Queiroz</w:t>
-      </w:r>
-      <w:r>
-        <w:rPr>
-          <w:rFonts w:ascii="Arial" w:eastAsia="Arial" w:hAnsi="Arial" w:cs="Arial"/>
-        </w:rPr>
-        <w:t xml:space="preserve"> - </w:t>
+        </w:rPr>
+        <w:t xml:space="preserve"> </w:t>
       </w:r>
       <w:r>
         <w:rPr>
@@ -260,16 +247,15 @@
           <w:b/>
           <w:bCs/>
         </w:rPr>
-        <w:t>RA:</w:t>
+        <w:t>01242</w:t>
       </w:r>
       <w:r>
         <w:rPr>
           <w:rFonts w:ascii="Arial" w:eastAsia="Arial" w:hAnsi="Arial" w:cs="Arial"/>
           <w:b/>
           <w:bCs/>
-          <w:color w:val="000000" w:themeColor="text1"/>
-        </w:rPr>
-        <w:t xml:space="preserve"> 01242052</w:t>
+        </w:rPr>
+        <w:t>123</w:t>
       </w:r>
     </w:p>
     <w:p>
@@ -279,13 +265,62 @@
           <w:rFonts w:ascii="Arial" w:eastAsia="Arial" w:hAnsi="Arial" w:cs="Arial"/>
           <w:b/>
           <w:bCs/>
-        </w:rPr>
-      </w:pPr>
-      <w:r>
-        <w:rPr>
-          <w:rFonts w:ascii="Arial" w:eastAsia="Arial" w:hAnsi="Arial" w:cs="Arial"/>
-        </w:rPr>
-        <w:t>Guilherme Enrique</w:t>
+          <w:color w:val="000000" w:themeColor="text1"/>
+        </w:rPr>
+      </w:pPr>
+      <w:r>
+        <w:rPr>
+          <w:rFonts w:ascii="Arial" w:eastAsia="Arial" w:hAnsi="Arial" w:cs="Arial"/>
+        </w:rPr>
+        <w:t>LUCAS PEREIRA</w:t>
+      </w:r>
+      <w:r>
+        <w:rPr>
+          <w:rFonts w:ascii="Arial" w:eastAsia="Arial" w:hAnsi="Arial" w:cs="Arial"/>
+        </w:rPr>
+        <w:t xml:space="preserve"> - </w:t>
+      </w:r>
+      <w:r>
+        <w:rPr>
+          <w:rFonts w:ascii="Arial" w:eastAsia="Arial" w:hAnsi="Arial" w:cs="Arial"/>
+          <w:b/>
+          <w:bCs/>
+        </w:rPr>
+        <w:t>RA:</w:t>
+      </w:r>
+      <w:r>
+        <w:rPr>
+          <w:rFonts w:ascii="Arial" w:eastAsia="Arial" w:hAnsi="Arial" w:cs="Arial"/>
+          <w:b/>
+          <w:bCs/>
+          <w:color w:val="000000" w:themeColor="text1"/>
+        </w:rPr>
+        <w:t xml:space="preserve"> 01242</w:t>
+      </w:r>
+      <w:r>
+        <w:rPr>
+          <w:rFonts w:ascii="Arial" w:eastAsia="Arial" w:hAnsi="Arial" w:cs="Arial"/>
+          <w:b/>
+          <w:bCs/>
+          <w:color w:val="000000" w:themeColor="text1"/>
+        </w:rPr>
+        <w:t>038</w:t>
+      </w:r>
+    </w:p>
+    <w:p>
+      <w:pPr>
+        <w:jc w:val="right"/>
+        <w:rPr>
+          <w:rFonts w:ascii="Arial" w:eastAsia="Arial" w:hAnsi="Arial" w:cs="Arial"/>
+          <w:b/>
+          <w:bCs/>
+        </w:rPr>
+      </w:pPr>
+      <w:r>
+        <w:rPr>
+          <w:rFonts w:ascii="Arial" w:eastAsia="Arial" w:hAnsi="Arial" w:cs="Arial"/>
+        </w:rPr>
+        <w:t>MIGUEL ANGEL</w:t>
       </w:r>
       <w:r>
         <w:rPr>
@@ -309,51 +344,48 @@
           <w:b/>
           <w:bCs/>
         </w:rPr>
-        <w:t>01242031</w:t>
-      </w:r>
-    </w:p>
-    <w:p>
-      <w:pPr>
-        <w:jc w:val="right"/>
+        <w:t>01242</w:t>
+      </w:r>
+      <w:r>
         <w:rPr>
           <w:rFonts w:ascii="Arial" w:eastAsia="Arial" w:hAnsi="Arial" w:cs="Arial"/>
           <w:b/>
           <w:bCs/>
-          <w:color w:val="000000" w:themeColor="text1"/>
-        </w:rPr>
-      </w:pPr>
-      <w:r>
-        <w:rPr>
-          <w:rFonts w:ascii="Arial" w:eastAsia="Arial" w:hAnsi="Arial" w:cs="Arial"/>
-        </w:rPr>
-        <w:t>Miguel</w:t>
-      </w:r>
-      <w:r>
-        <w:rPr>
-          <w:rFonts w:ascii="Arial" w:eastAsia="Arial" w:hAnsi="Arial" w:cs="Arial"/>
-        </w:rPr>
-        <w:t xml:space="preserve"> </w:t>
-      </w:r>
-      <w:r>
-        <w:rPr>
-          <w:rFonts w:ascii="Arial" w:eastAsia="Arial" w:hAnsi="Arial" w:cs="Arial"/>
-        </w:rPr>
-        <w:t xml:space="preserve">Angel </w:t>
-      </w:r>
-      <w:r>
-        <w:rPr>
-          <w:rFonts w:ascii="Arial" w:eastAsia="Arial" w:hAnsi="Arial" w:cs="Arial"/>
-        </w:rPr>
-        <w:t xml:space="preserve">- </w:t>
-      </w:r>
-      <w:r>
+        </w:rPr>
+        <w:t>107</w:t>
+      </w:r>
+    </w:p>
+    <w:p>
+      <w:pPr>
+        <w:jc w:val="right"/>
         <w:rPr>
           <w:rFonts w:ascii="Arial" w:eastAsia="Arial" w:hAnsi="Arial" w:cs="Arial"/>
           <w:b/>
           <w:bCs/>
           <w:color w:val="000000" w:themeColor="text1"/>
-        </w:rPr>
-        <w:t>RA:</w:t>
+          <w:lang w:val="en-US"/>
+        </w:rPr>
+      </w:pPr>
+      <w:r>
+        <w:rPr>
+          <w:rFonts w:ascii="Arial" w:eastAsia="Arial" w:hAnsi="Arial" w:cs="Arial"/>
+          <w:lang w:val="en-US"/>
+        </w:rPr>
+        <w:t>SHELLY NADUDVARI</w:t>
+      </w:r>
+      <w:r>
+        <w:rPr>
+          <w:rFonts w:ascii="Arial" w:eastAsia="Arial" w:hAnsi="Arial" w:cs="Arial"/>
+          <w:lang w:val="en-US"/>
+        </w:rPr>
+        <w:t xml:space="preserve"> </w:t>
+      </w:r>
+      <w:r>
+        <w:rPr>
+          <w:rFonts w:ascii="Arial" w:eastAsia="Arial" w:hAnsi="Arial" w:cs="Arial"/>
+          <w:lang w:val="en-US"/>
+        </w:rPr>
+        <w:t xml:space="preserve">- </w:t>
       </w:r>
       <w:r>
         <w:rPr>
@@ -361,8 +393,9 @@
           <w:b/>
           <w:bCs/>
           <w:color w:val="000000" w:themeColor="text1"/>
-        </w:rPr>
-        <w:t xml:space="preserve"> </w:t>
+          <w:lang w:val="en-US"/>
+        </w:rPr>
+        <w:t>RA:</w:t>
       </w:r>
       <w:r>
         <w:rPr>
@@ -370,64 +403,69 @@
           <w:b/>
           <w:bCs/>
           <w:color w:val="000000" w:themeColor="text1"/>
-        </w:rPr>
-        <w:t>01242107</w:t>
-      </w:r>
-    </w:p>
-    <w:p>
-      <w:pPr>
-        <w:jc w:val="right"/>
+          <w:lang w:val="en-US"/>
+        </w:rPr>
+        <w:t xml:space="preserve"> </w:t>
+      </w:r>
+      <w:r>
         <w:rPr>
           <w:rFonts w:ascii="Arial" w:eastAsia="Arial" w:hAnsi="Arial" w:cs="Arial"/>
           <w:b/>
           <w:bCs/>
           <w:color w:val="000000" w:themeColor="text1"/>
-        </w:rPr>
-      </w:pPr>
-    </w:p>
-    <w:p>
-      <w:pPr>
-        <w:jc w:val="center"/>
+          <w:lang w:val="en-US"/>
+        </w:rPr>
+        <w:t>01242</w:t>
+      </w:r>
+      <w:r>
         <w:rPr>
           <w:rFonts w:ascii="Arial" w:eastAsia="Arial" w:hAnsi="Arial" w:cs="Arial"/>
           <w:b/>
           <w:bCs/>
           <w:color w:val="000000" w:themeColor="text1"/>
-        </w:rPr>
-      </w:pPr>
-    </w:p>
-    <w:p>
-      <w:pPr>
-        <w:jc w:val="center"/>
+          <w:lang w:val="en-US"/>
+        </w:rPr>
+        <w:t>093</w:t>
+      </w:r>
+    </w:p>
+    <w:p>
+      <w:pPr>
+        <w:jc w:val="right"/>
         <w:rPr>
           <w:rFonts w:ascii="Arial" w:eastAsia="Arial" w:hAnsi="Arial" w:cs="Arial"/>
           <w:b/>
           <w:bCs/>
           <w:color w:val="000000" w:themeColor="text1"/>
-        </w:rPr>
-      </w:pPr>
-    </w:p>
-    <w:p>
-      <w:pPr>
-        <w:jc w:val="center"/>
+          <w:lang w:val="en-US"/>
+        </w:rPr>
+      </w:pPr>
+      <w:r>
+        <w:rPr>
+          <w:rFonts w:ascii="Arial" w:eastAsia="Arial" w:hAnsi="Arial" w:cs="Arial"/>
+          <w:lang w:val="en-US"/>
+        </w:rPr>
+        <w:t xml:space="preserve">THIAGO SANCHEZ - </w:t>
+      </w:r>
+      <w:r>
         <w:rPr>
           <w:rFonts w:ascii="Arial" w:eastAsia="Arial" w:hAnsi="Arial" w:cs="Arial"/>
           <w:b/>
           <w:bCs/>
           <w:color w:val="000000" w:themeColor="text1"/>
-        </w:rPr>
-      </w:pPr>
-    </w:p>
-    <w:p>
-      <w:pPr>
-        <w:jc w:val="center"/>
+          <w:lang w:val="en-US"/>
+        </w:rPr>
+        <w:t>RA: 01242</w:t>
+      </w:r>
+      <w:r>
         <w:rPr>
           <w:rFonts w:ascii="Arial" w:eastAsia="Arial" w:hAnsi="Arial" w:cs="Arial"/>
           <w:b/>
           <w:bCs/>
           <w:color w:val="000000" w:themeColor="text1"/>
-        </w:rPr>
-      </w:pPr>
+          <w:lang w:val="en-US"/>
+        </w:rPr>
+        <w:t>006</w:t>
+      </w:r>
     </w:p>
     <w:p>
       <w:pPr>
@@ -437,6 +475,7 @@
           <w:b/>
           <w:bCs/>
           <w:color w:val="000000" w:themeColor="text1"/>
+          <w:lang w:val="en-US"/>
         </w:rPr>
       </w:pPr>
     </w:p>
@@ -448,6 +487,7 @@
           <w:b/>
           <w:bCs/>
           <w:color w:val="000000" w:themeColor="text1"/>
+          <w:lang w:val="en-US"/>
         </w:rPr>
       </w:pPr>
     </w:p>
@@ -459,34 +499,73 @@
           <w:b/>
           <w:bCs/>
           <w:color w:val="000000" w:themeColor="text1"/>
-        </w:rPr>
-      </w:pPr>
-      <w:r>
+          <w:lang w:val="en-US"/>
+        </w:rPr>
+      </w:pPr>
+    </w:p>
+    <w:p>
+      <w:pPr>
+        <w:jc w:val="center"/>
         <w:rPr>
           <w:rFonts w:ascii="Arial" w:eastAsia="Arial" w:hAnsi="Arial" w:cs="Arial"/>
           <w:b/>
           <w:bCs/>
           <w:color w:val="000000" w:themeColor="text1"/>
-        </w:rPr>
-        <w:t xml:space="preserve">São Paulo - </w:t>
-      </w:r>
-      <w:r>
+          <w:lang w:val="en-US"/>
+        </w:rPr>
+      </w:pPr>
+    </w:p>
+    <w:p>
+      <w:pPr>
+        <w:jc w:val="center"/>
         <w:rPr>
           <w:rFonts w:ascii="Arial" w:eastAsia="Arial" w:hAnsi="Arial" w:cs="Arial"/>
           <w:b/>
           <w:bCs/>
           <w:color w:val="000000" w:themeColor="text1"/>
-        </w:rPr>
-        <w:t>setembro</w:t>
-      </w:r>
-      <w:r>
+          <w:lang w:val="en-US"/>
+        </w:rPr>
+      </w:pPr>
+    </w:p>
+    <w:p>
+      <w:pPr>
+        <w:jc w:val="center"/>
         <w:rPr>
           <w:rFonts w:ascii="Arial" w:eastAsia="Arial" w:hAnsi="Arial" w:cs="Arial"/>
           <w:b/>
           <w:bCs/>
           <w:color w:val="000000" w:themeColor="text1"/>
-        </w:rPr>
-        <w:t xml:space="preserve"> 2024</w:t>
+          <w:lang w:val="en-US"/>
+        </w:rPr>
+      </w:pPr>
+    </w:p>
+    <w:p>
+      <w:pPr>
+        <w:jc w:val="center"/>
+        <w:rPr>
+          <w:rFonts w:ascii="Arial" w:eastAsia="Arial" w:hAnsi="Arial" w:cs="Arial"/>
+          <w:b/>
+          <w:bCs/>
+          <w:color w:val="000000" w:themeColor="text1"/>
+        </w:rPr>
+      </w:pPr>
+      <w:r>
+        <w:rPr>
+          <w:rFonts w:ascii="Arial" w:eastAsia="Arial" w:hAnsi="Arial" w:cs="Arial"/>
+          <w:b/>
+          <w:bCs/>
+          <w:color w:val="000000" w:themeColor="text1"/>
+        </w:rPr>
+        <w:t xml:space="preserve">São Paulo - </w:t>
+      </w:r>
+      <w:r>
+        <w:rPr>
+          <w:rFonts w:ascii="Arial" w:eastAsia="Arial" w:hAnsi="Arial" w:cs="Arial"/>
+          <w:b/>
+          <w:bCs/>
+          <w:color w:val="000000" w:themeColor="text1"/>
+        </w:rPr>
+        <w:t>2024</w:t>
       </w:r>
     </w:p>
     <w:sdt>
@@ -506,7 +585,6 @@
           <w:docPartUnique/>
         </w:docPartObj>
       </w:sdtPr>
-      <w:sdtEndPr/>
       <w:sdtContent>
         <w:p>
           <w:pPr>
@@ -6610,7 +6688,7 @@
           <w:noProof/>
         </w:rPr>
         <w:drawing>
-          <wp:inline distT="0" distB="0" distL="0" distR="0" wp14:anchorId="2CDC5617" wp14:editId="7C5706D0">
+          <wp:inline distT="0" distB="0" distL="0" distR="0" wp14:anchorId="2CDC5617" wp14:editId="255C98D0">
             <wp:extent cx="5918759" cy="1733107"/>
             <wp:effectExtent l="0" t="0" r="6350" b="635"/>
             <wp:docPr id="258424052" name="Imagem 1" descr="Uma imagem contendo Calendário&#10;&#10;Descrição gerada automaticamente"/>
@@ -8529,7 +8607,15 @@
             <w:rStyle w:val="Hyperlink"/>
             <w:rFonts w:ascii="Arial" w:eastAsia="Arial" w:hAnsi="Arial" w:cs="Arial"/>
           </w:rPr>
-          <w:t>https://acessopercon.com.br/percon/funcionamento-de-detectores-de-gases/#:~:text=Os%20sensores%20eletroquímicos%20se%20baseiam,gás%20que%20se%20deseja%20mensurar</w:t>
+          <w:t>https://acessopercon.com.br/percon/funcionamento-de-detectores-de-</w:t>
+        </w:r>
+        <w:r>
+          <w:rPr>
+            <w:rStyle w:val="Hyperlink"/>
+            <w:rFonts w:ascii="Arial" w:eastAsia="Arial" w:hAnsi="Arial" w:cs="Arial"/>
+          </w:rPr>
+          <w:lastRenderedPageBreak/>
+          <w:t>gases/#:~:text=Os%20sensores%20eletroquímicos%20se%20baseiam,gás%20que%20se%20deseja%20mensurar</w:t>
         </w:r>
       </w:hyperlink>
     </w:p>
@@ -8545,7 +8631,6 @@
           <w:rFonts w:ascii="Arial" w:eastAsia="Arial" w:hAnsi="Arial" w:cs="Arial"/>
           <w:lang w:val="es-ES"/>
         </w:rPr>
-        <w:lastRenderedPageBreak/>
         <w:t xml:space="preserve">[4.2.3 - Protoboard] - </w:t>
       </w:r>
       <w:hyperlink r:id="rId33">
@@ -8651,7 +8736,7 @@
 </file>
 
 <file path=word/endnotes.xml><?xml version="1.0" encoding="utf-8"?>
-<w:endnotes xmlns:wpc="http://schemas.microsoft.com/office/word/2010/wordprocessingCanvas" xmlns:cx="http://schemas.microsoft.com/office/drawing/2014/chartex" xmlns:cx1="http://schemas.microsoft.com/office/drawing/2015/9/8/chartex" xmlns:cx2="http://schemas.microsoft.com/office/drawing/2015/10/21/chartex" xmlns:cx3="http://schemas.microsoft.com/office/drawing/2016/5/9/chartex" xmlns:cx4="http://schemas.microsoft.com/office/drawing/2016/5/10/chartex" xmlns:cx5="http://schemas.microsoft.com/office/drawing/2016/5/11/chartex" xmlns:cx6="http://schemas.microsoft.com/office/drawing/2016/5/12/chartex" xmlns:cx7="http://schemas.microsoft.com/office/drawing/2016/5/13/chartex" xmlns:cx8="http://schemas.microsoft.com/office/drawing/2016/5/14/chartex" xmlns:mc="http://schemas.openxmlformats.org/markup-compatibility/2006" xmlns:aink="http://schemas.microsoft.com/office/drawing/2016/ink" xmlns:am3d="http://schemas.microsoft.com/office/drawing/2017/model3d" xmlns:o="urn:schemas-microsoft-com:office:office" xmlns:r="http://schemas.openxmlformats.org/officeDocument/2006/relationships" xmlns:m="http://schemas.openxmlformats.org/officeDocument/2006/math" xmlns:v="urn:schemas-microsoft-com:vml" xmlns:wp14="http://schemas.microsoft.com/office/word/2010/wordprocessingDrawing" xmlns:wp="http://schemas.openxmlformats.org/drawingml/2006/wordprocessingDrawing" xmlns:w10="urn:schemas-microsoft-com:office:word" xmlns:w="http://schemas.openxmlformats.org/wordprocessingml/2006/main" xmlns:w14="http://schemas.microsoft.com/office/word/2010/wordml" xmlns:w15="http://schemas.microsoft.com/office/word/2012/wordml" xmlns:w16cex="http://schemas.microsoft.com/office/word/2018/wordml/cex" xmlns:w16cid="http://schemas.microsoft.com/office/word/2016/wordml/cid" xmlns:w16="http://schemas.microsoft.com/office/word/2018/wordml" xmlns:w16se="http://schemas.microsoft.com/office/word/2015/wordml/symex" xmlns:wpg="http://schemas.microsoft.com/office/word/2010/wordprocessingGroup" xmlns:wpi="http://schemas.microsoft.com/office/word/2010/wordprocessingInk" xmlns:wne="http://schemas.microsoft.com/office/word/2006/wordml" xmlns:wps="http://schemas.microsoft.com/office/word/2010/wordprocessingShape" mc:Ignorable="w14 w15 w16se w16cid w16 w16cex wp14">
+<w:endnotes xmlns:wpc="http://schemas.microsoft.com/office/word/2010/wordprocessingCanvas" xmlns:cx="http://schemas.microsoft.com/office/drawing/2014/chartex" xmlns:cx1="http://schemas.microsoft.com/office/drawing/2015/9/8/chartex" xmlns:cx2="http://schemas.microsoft.com/office/drawing/2015/10/21/chartex" xmlns:cx3="http://schemas.microsoft.com/office/drawing/2016/5/9/chartex" xmlns:cx4="http://schemas.microsoft.com/office/drawing/2016/5/10/chartex" xmlns:cx5="http://schemas.microsoft.com/office/drawing/2016/5/11/chartex" xmlns:cx6="http://schemas.microsoft.com/office/drawing/2016/5/12/chartex" xmlns:cx7="http://schemas.microsoft.com/office/drawing/2016/5/13/chartex" xmlns:cx8="http://schemas.microsoft.com/office/drawing/2016/5/14/chartex" xmlns:mc="http://schemas.openxmlformats.org/markup-compatibility/2006" xmlns:aink="http://schemas.microsoft.com/office/drawing/2016/ink" xmlns:am3d="http://schemas.microsoft.com/office/drawing/2017/model3d" xmlns:o="urn:schemas-microsoft-com:office:office" xmlns:oel="http://schemas.microsoft.com/office/2019/extlst" xmlns:r="http://schemas.openxmlformats.org/officeDocument/2006/relationships" xmlns:m="http://schemas.openxmlformats.org/officeDocument/2006/math" xmlns:v="urn:schemas-microsoft-com:vml" xmlns:wp14="http://schemas.microsoft.com/office/word/2010/wordprocessingDrawing" xmlns:wp="http://schemas.openxmlformats.org/drawingml/2006/wordprocessingDrawing" xmlns:w10="urn:schemas-microsoft-com:office:word" xmlns:w="http://schemas.openxmlformats.org/wordprocessingml/2006/main" xmlns:w14="http://schemas.microsoft.com/office/word/2010/wordml" xmlns:w15="http://schemas.microsoft.com/office/word/2012/wordml" xmlns:w16cex="http://schemas.microsoft.com/office/word/2018/wordml/cex" xmlns:w16cid="http://schemas.microsoft.com/office/word/2016/wordml/cid" xmlns:w16="http://schemas.microsoft.com/office/word/2018/wordml" xmlns:w16du="http://schemas.microsoft.com/office/word/2023/wordml/word16du" xmlns:w16sdtdh="http://schemas.microsoft.com/office/word/2020/wordml/sdtdatahash" xmlns:w16se="http://schemas.microsoft.com/office/word/2015/wordml/symex" xmlns:wpg="http://schemas.microsoft.com/office/word/2010/wordprocessingGroup" xmlns:wpi="http://schemas.microsoft.com/office/word/2010/wordprocessingInk" xmlns:wne="http://schemas.microsoft.com/office/word/2006/wordml" xmlns:wps="http://schemas.microsoft.com/office/word/2010/wordprocessingShape" mc:Ignorable="w14 w15 w16se w16cid w16 w16cex w16sdtdh w16du wp14">
   <w:endnote w:type="separator" w:id="-1">
     <w:p>
       <w:pPr>
@@ -8683,7 +8768,7 @@
 </file>
 
 <file path=word/footer1.xml><?xml version="1.0" encoding="utf-8"?>
-<w:ftr xmlns:wpc="http://schemas.microsoft.com/office/word/2010/wordprocessingCanvas" xmlns:cx="http://schemas.microsoft.com/office/drawing/2014/chartex" xmlns:cx1="http://schemas.microsoft.com/office/drawing/2015/9/8/chartex" xmlns:cx2="http://schemas.microsoft.com/office/drawing/2015/10/21/chartex" xmlns:cx3="http://schemas.microsoft.com/office/drawing/2016/5/9/chartex" xmlns:cx4="http://schemas.microsoft.com/office/drawing/2016/5/10/chartex" xmlns:cx5="http://schemas.microsoft.com/office/drawing/2016/5/11/chartex" xmlns:cx6="http://schemas.microsoft.com/office/drawing/2016/5/12/chartex" xmlns:cx7="http://schemas.microsoft.com/office/drawing/2016/5/13/chartex" xmlns:cx8="http://schemas.microsoft.com/office/drawing/2016/5/14/chartex" xmlns:mc="http://schemas.openxmlformats.org/markup-compatibility/2006" xmlns:aink="http://schemas.microsoft.com/office/drawing/2016/ink" xmlns:am3d="http://schemas.microsoft.com/office/drawing/2017/model3d" xmlns:o="urn:schemas-microsoft-com:office:office" xmlns:r="http://schemas.openxmlformats.org/officeDocument/2006/relationships" xmlns:m="http://schemas.openxmlformats.org/officeDocument/2006/math" xmlns:v="urn:schemas-microsoft-com:vml" xmlns:wp14="http://schemas.microsoft.com/office/word/2010/wordprocessingDrawing" xmlns:wp="http://schemas.openxmlformats.org/drawingml/2006/wordprocessingDrawing" xmlns:w10="urn:schemas-microsoft-com:office:word" xmlns:w="http://schemas.openxmlformats.org/wordprocessingml/2006/main" xmlns:w14="http://schemas.microsoft.com/office/word/2010/wordml" xmlns:w15="http://schemas.microsoft.com/office/word/2012/wordml" xmlns:w16cex="http://schemas.microsoft.com/office/word/2018/wordml/cex" xmlns:w16cid="http://schemas.microsoft.com/office/word/2016/wordml/cid" xmlns:w16="http://schemas.microsoft.com/office/word/2018/wordml" xmlns:w16se="http://schemas.microsoft.com/office/word/2015/wordml/symex" xmlns:wpg="http://schemas.microsoft.com/office/word/2010/wordprocessingGroup" xmlns:wpi="http://schemas.microsoft.com/office/word/2010/wordprocessingInk" xmlns:wne="http://schemas.microsoft.com/office/word/2006/wordml" xmlns:wps="http://schemas.microsoft.com/office/word/2010/wordprocessingShape" mc:Ignorable="w14 w15 w16se w16cid w16 w16cex wp14">
+<w:ftr xmlns:wpc="http://schemas.microsoft.com/office/word/2010/wordprocessingCanvas" xmlns:cx="http://schemas.microsoft.com/office/drawing/2014/chartex" xmlns:cx1="http://schemas.microsoft.com/office/drawing/2015/9/8/chartex" xmlns:cx2="http://schemas.microsoft.com/office/drawing/2015/10/21/chartex" xmlns:cx3="http://schemas.microsoft.com/office/drawing/2016/5/9/chartex" xmlns:cx4="http://schemas.microsoft.com/office/drawing/2016/5/10/chartex" xmlns:cx5="http://schemas.microsoft.com/office/drawing/2016/5/11/chartex" xmlns:cx6="http://schemas.microsoft.com/office/drawing/2016/5/12/chartex" xmlns:cx7="http://schemas.microsoft.com/office/drawing/2016/5/13/chartex" xmlns:cx8="http://schemas.microsoft.com/office/drawing/2016/5/14/chartex" xmlns:mc="http://schemas.openxmlformats.org/markup-compatibility/2006" xmlns:aink="http://schemas.microsoft.com/office/drawing/2016/ink" xmlns:am3d="http://schemas.microsoft.com/office/drawing/2017/model3d" xmlns:o="urn:schemas-microsoft-com:office:office" xmlns:oel="http://schemas.microsoft.com/office/2019/extlst" xmlns:r="http://schemas.openxmlformats.org/officeDocument/2006/relationships" xmlns:m="http://schemas.openxmlformats.org/officeDocument/2006/math" xmlns:v="urn:schemas-microsoft-com:vml" xmlns:wp14="http://schemas.microsoft.com/office/word/2010/wordprocessingDrawing" xmlns:wp="http://schemas.openxmlformats.org/drawingml/2006/wordprocessingDrawing" xmlns:w10="urn:schemas-microsoft-com:office:word" xmlns:w="http://schemas.openxmlformats.org/wordprocessingml/2006/main" xmlns:w14="http://schemas.microsoft.com/office/word/2010/wordml" xmlns:w15="http://schemas.microsoft.com/office/word/2012/wordml" xmlns:w16cex="http://schemas.microsoft.com/office/word/2018/wordml/cex" xmlns:w16cid="http://schemas.microsoft.com/office/word/2016/wordml/cid" xmlns:w16="http://schemas.microsoft.com/office/word/2018/wordml" xmlns:w16du="http://schemas.microsoft.com/office/word/2023/wordml/word16du" xmlns:w16sdtdh="http://schemas.microsoft.com/office/word/2020/wordml/sdtdatahash" xmlns:w16se="http://schemas.microsoft.com/office/word/2015/wordml/symex" xmlns:wpg="http://schemas.microsoft.com/office/word/2010/wordprocessingGroup" xmlns:wpi="http://schemas.microsoft.com/office/word/2010/wordprocessingInk" xmlns:wne="http://schemas.microsoft.com/office/word/2006/wordml" xmlns:wps="http://schemas.microsoft.com/office/word/2010/wordprocessingShape" mc:Ignorable="w14 w15 w16se w16cid w16 w16cex w16sdtdh w16du wp14">
   <w:p>
     <w:pPr>
       <w:pStyle w:val="Rodap"/>
@@ -8797,7 +8882,7 @@
 </file>
 
 <file path=word/footer2.xml><?xml version="1.0" encoding="utf-8"?>
-<w:ftr xmlns:wpc="http://schemas.microsoft.com/office/word/2010/wordprocessingCanvas" xmlns:cx="http://schemas.microsoft.com/office/drawing/2014/chartex" xmlns:cx1="http://schemas.microsoft.com/office/drawing/2015/9/8/chartex" xmlns:cx2="http://schemas.microsoft.com/office/drawing/2015/10/21/chartex" xmlns:cx3="http://schemas.microsoft.com/office/drawing/2016/5/9/chartex" xmlns:cx4="http://schemas.microsoft.com/office/drawing/2016/5/10/chartex" xmlns:cx5="http://schemas.microsoft.com/office/drawing/2016/5/11/chartex" xmlns:cx6="http://schemas.microsoft.com/office/drawing/2016/5/12/chartex" xmlns:cx7="http://schemas.microsoft.com/office/drawing/2016/5/13/chartex" xmlns:cx8="http://schemas.microsoft.com/office/drawing/2016/5/14/chartex" xmlns:mc="http://schemas.openxmlformats.org/markup-compatibility/2006" xmlns:aink="http://schemas.microsoft.com/office/drawing/2016/ink" xmlns:am3d="http://schemas.microsoft.com/office/drawing/2017/model3d" xmlns:o="urn:schemas-microsoft-com:office:office" xmlns:r="http://schemas.openxmlformats.org/officeDocument/2006/relationships" xmlns:m="http://schemas.openxmlformats.org/officeDocument/2006/math" xmlns:v="urn:schemas-microsoft-com:vml" xmlns:wp14="http://schemas.microsoft.com/office/word/2010/wordprocessingDrawing" xmlns:wp="http://schemas.openxmlformats.org/drawingml/2006/wordprocessingDrawing" xmlns:w10="urn:schemas-microsoft-com:office:word" xmlns:w="http://schemas.openxmlformats.org/wordprocessingml/2006/main" xmlns:w14="http://schemas.microsoft.com/office/word/2010/wordml" xmlns:w15="http://schemas.microsoft.com/office/word/2012/wordml" xmlns:w16cex="http://schemas.microsoft.com/office/word/2018/wordml/cex" xmlns:w16cid="http://schemas.microsoft.com/office/word/2016/wordml/cid" xmlns:w16="http://schemas.microsoft.com/office/word/2018/wordml" xmlns:w16se="http://schemas.microsoft.com/office/word/2015/wordml/symex" xmlns:wpg="http://schemas.microsoft.com/office/word/2010/wordprocessingGroup" xmlns:wpi="http://schemas.microsoft.com/office/word/2010/wordprocessingInk" xmlns:wne="http://schemas.microsoft.com/office/word/2006/wordml" xmlns:wps="http://schemas.microsoft.com/office/word/2010/wordprocessingShape" mc:Ignorable="w14 w15 w16se w16cid w16 w16cex wp14">
+<w:ftr xmlns:wpc="http://schemas.microsoft.com/office/word/2010/wordprocessingCanvas" xmlns:cx="http://schemas.microsoft.com/office/drawing/2014/chartex" xmlns:cx1="http://schemas.microsoft.com/office/drawing/2015/9/8/chartex" xmlns:cx2="http://schemas.microsoft.com/office/drawing/2015/10/21/chartex" xmlns:cx3="http://schemas.microsoft.com/office/drawing/2016/5/9/chartex" xmlns:cx4="http://schemas.microsoft.com/office/drawing/2016/5/10/chartex" xmlns:cx5="http://schemas.microsoft.com/office/drawing/2016/5/11/chartex" xmlns:cx6="http://schemas.microsoft.com/office/drawing/2016/5/12/chartex" xmlns:cx7="http://schemas.microsoft.com/office/drawing/2016/5/13/chartex" xmlns:cx8="http://schemas.microsoft.com/office/drawing/2016/5/14/chartex" xmlns:mc="http://schemas.openxmlformats.org/markup-compatibility/2006" xmlns:aink="http://schemas.microsoft.com/office/drawing/2016/ink" xmlns:am3d="http://schemas.microsoft.com/office/drawing/2017/model3d" xmlns:o="urn:schemas-microsoft-com:office:office" xmlns:oel="http://schemas.microsoft.com/office/2019/extlst" xmlns:r="http://schemas.openxmlformats.org/officeDocument/2006/relationships" xmlns:m="http://schemas.openxmlformats.org/officeDocument/2006/math" xmlns:v="urn:schemas-microsoft-com:vml" xmlns:wp14="http://schemas.microsoft.com/office/word/2010/wordprocessingDrawing" xmlns:wp="http://schemas.openxmlformats.org/drawingml/2006/wordprocessingDrawing" xmlns:w10="urn:schemas-microsoft-com:office:word" xmlns:w="http://schemas.openxmlformats.org/wordprocessingml/2006/main" xmlns:w14="http://schemas.microsoft.com/office/word/2010/wordml" xmlns:w15="http://schemas.microsoft.com/office/word/2012/wordml" xmlns:w16cex="http://schemas.microsoft.com/office/word/2018/wordml/cex" xmlns:w16cid="http://schemas.microsoft.com/office/word/2016/wordml/cid" xmlns:w16="http://schemas.microsoft.com/office/word/2018/wordml" xmlns:w16du="http://schemas.microsoft.com/office/word/2023/wordml/word16du" xmlns:w16sdtdh="http://schemas.microsoft.com/office/word/2020/wordml/sdtdatahash" xmlns:w16se="http://schemas.microsoft.com/office/word/2015/wordml/symex" xmlns:wpg="http://schemas.microsoft.com/office/word/2010/wordprocessingGroup" xmlns:wpi="http://schemas.microsoft.com/office/word/2010/wordprocessingInk" xmlns:wne="http://schemas.microsoft.com/office/word/2006/wordml" xmlns:wps="http://schemas.microsoft.com/office/word/2010/wordprocessingShape" mc:Ignorable="w14 w15 w16se w16cid w16 w16cex w16sdtdh w16du wp14">
   <w:tbl>
     <w:tblPr>
       <w:tblW w:w="0" w:type="auto"/>
@@ -8858,7 +8943,7 @@
 </file>
 
 <file path=word/footnotes.xml><?xml version="1.0" encoding="utf-8"?>
-<w:footnotes xmlns:wpc="http://schemas.microsoft.com/office/word/2010/wordprocessingCanvas" xmlns:cx="http://schemas.microsoft.com/office/drawing/2014/chartex" xmlns:cx1="http://schemas.microsoft.com/office/drawing/2015/9/8/chartex" xmlns:cx2="http://schemas.microsoft.com/office/drawing/2015/10/21/chartex" xmlns:cx3="http://schemas.microsoft.com/office/drawing/2016/5/9/chartex" xmlns:cx4="http://schemas.microsoft.com/office/drawing/2016/5/10/chartex" xmlns:cx5="http://schemas.microsoft.com/office/drawing/2016/5/11/chartex" xmlns:cx6="http://schemas.microsoft.com/office/drawing/2016/5/12/chartex" xmlns:cx7="http://schemas.microsoft.com/office/drawing/2016/5/13/chartex" xmlns:cx8="http://schemas.microsoft.com/office/drawing/2016/5/14/chartex" xmlns:mc="http://schemas.openxmlformats.org/markup-compatibility/2006" xmlns:aink="http://schemas.microsoft.com/office/drawing/2016/ink" xmlns:am3d="http://schemas.microsoft.com/office/drawing/2017/model3d" xmlns:o="urn:schemas-microsoft-com:office:office" xmlns:r="http://schemas.openxmlformats.org/officeDocument/2006/relationships" xmlns:m="http://schemas.openxmlformats.org/officeDocument/2006/math" xmlns:v="urn:schemas-microsoft-com:vml" xmlns:wp14="http://schemas.microsoft.com/office/word/2010/wordprocessingDrawing" xmlns:wp="http://schemas.openxmlformats.org/drawingml/2006/wordprocessingDrawing" xmlns:w10="urn:schemas-microsoft-com:office:word" xmlns:w="http://schemas.openxmlformats.org/wordprocessingml/2006/main" xmlns:w14="http://schemas.microsoft.com/office/word/2010/wordml" xmlns:w15="http://schemas.microsoft.com/office/word/2012/wordml" xmlns:w16cex="http://schemas.microsoft.com/office/word/2018/wordml/cex" xmlns:w16cid="http://schemas.microsoft.com/office/word/2016/wordml/cid" xmlns:w16="http://schemas.microsoft.com/office/word/2018/wordml" xmlns:w16se="http://schemas.microsoft.com/office/word/2015/wordml/symex" xmlns:wpg="http://schemas.microsoft.com/office/word/2010/wordprocessingGroup" xmlns:wpi="http://schemas.microsoft.com/office/word/2010/wordprocessingInk" xmlns:wne="http://schemas.microsoft.com/office/word/2006/wordml" xmlns:wps="http://schemas.microsoft.com/office/word/2010/wordprocessingShape" mc:Ignorable="w14 w15 w16se w16cid w16 w16cex wp14">
+<w:footnotes xmlns:wpc="http://schemas.microsoft.com/office/word/2010/wordprocessingCanvas" xmlns:cx="http://schemas.microsoft.com/office/drawing/2014/chartex" xmlns:cx1="http://schemas.microsoft.com/office/drawing/2015/9/8/chartex" xmlns:cx2="http://schemas.microsoft.com/office/drawing/2015/10/21/chartex" xmlns:cx3="http://schemas.microsoft.com/office/drawing/2016/5/9/chartex" xmlns:cx4="http://schemas.microsoft.com/office/drawing/2016/5/10/chartex" xmlns:cx5="http://schemas.microsoft.com/office/drawing/2016/5/11/chartex" xmlns:cx6="http://schemas.microsoft.com/office/drawing/2016/5/12/chartex" xmlns:cx7="http://schemas.microsoft.com/office/drawing/2016/5/13/chartex" xmlns:cx8="http://schemas.microsoft.com/office/drawing/2016/5/14/chartex" xmlns:mc="http://schemas.openxmlformats.org/markup-compatibility/2006" xmlns:aink="http://schemas.microsoft.com/office/drawing/2016/ink" xmlns:am3d="http://schemas.microsoft.com/office/drawing/2017/model3d" xmlns:o="urn:schemas-microsoft-com:office:office" xmlns:oel="http://schemas.microsoft.com/office/2019/extlst" xmlns:r="http://schemas.openxmlformats.org/officeDocument/2006/relationships" xmlns:m="http://schemas.openxmlformats.org/officeDocument/2006/math" xmlns:v="urn:schemas-microsoft-com:vml" xmlns:wp14="http://schemas.microsoft.com/office/word/2010/wordprocessingDrawing" xmlns:wp="http://schemas.openxmlformats.org/drawingml/2006/wordprocessingDrawing" xmlns:w10="urn:schemas-microsoft-com:office:word" xmlns:w="http://schemas.openxmlformats.org/wordprocessingml/2006/main" xmlns:w14="http://schemas.microsoft.com/office/word/2010/wordml" xmlns:w15="http://schemas.microsoft.com/office/word/2012/wordml" xmlns:w16cex="http://schemas.microsoft.com/office/word/2018/wordml/cex" xmlns:w16cid="http://schemas.microsoft.com/office/word/2016/wordml/cid" xmlns:w16="http://schemas.microsoft.com/office/word/2018/wordml" xmlns:w16du="http://schemas.microsoft.com/office/word/2023/wordml/word16du" xmlns:w16sdtdh="http://schemas.microsoft.com/office/word/2020/wordml/sdtdatahash" xmlns:w16se="http://schemas.microsoft.com/office/word/2015/wordml/symex" xmlns:wpg="http://schemas.microsoft.com/office/word/2010/wordprocessingGroup" xmlns:wpi="http://schemas.microsoft.com/office/word/2010/wordprocessingInk" xmlns:wne="http://schemas.microsoft.com/office/word/2006/wordml" xmlns:wps="http://schemas.microsoft.com/office/word/2010/wordprocessingShape" mc:Ignorable="w14 w15 w16se w16cid w16 w16cex w16sdtdh w16du wp14">
   <w:footnote w:type="separator" w:id="-1">
     <w:p>
       <w:pPr>
@@ -8890,7 +8975,7 @@
 </file>
 
 <file path=word/header1.xml><?xml version="1.0" encoding="utf-8"?>
-<w:hdr xmlns:wpc="http://schemas.microsoft.com/office/word/2010/wordprocessingCanvas" xmlns:cx="http://schemas.microsoft.com/office/drawing/2014/chartex" xmlns:cx1="http://schemas.microsoft.com/office/drawing/2015/9/8/chartex" xmlns:cx2="http://schemas.microsoft.com/office/drawing/2015/10/21/chartex" xmlns:cx3="http://schemas.microsoft.com/office/drawing/2016/5/9/chartex" xmlns:cx4="http://schemas.microsoft.com/office/drawing/2016/5/10/chartex" xmlns:cx5="http://schemas.microsoft.com/office/drawing/2016/5/11/chartex" xmlns:cx6="http://schemas.microsoft.com/office/drawing/2016/5/12/chartex" xmlns:cx7="http://schemas.microsoft.com/office/drawing/2016/5/13/chartex" xmlns:cx8="http://schemas.microsoft.com/office/drawing/2016/5/14/chartex" xmlns:mc="http://schemas.openxmlformats.org/markup-compatibility/2006" xmlns:aink="http://schemas.microsoft.com/office/drawing/2016/ink" xmlns:am3d="http://schemas.microsoft.com/office/drawing/2017/model3d" xmlns:o="urn:schemas-microsoft-com:office:office" xmlns:r="http://schemas.openxmlformats.org/officeDocument/2006/relationships" xmlns:m="http://schemas.openxmlformats.org/officeDocument/2006/math" xmlns:v="urn:schemas-microsoft-com:vml" xmlns:wp14="http://schemas.microsoft.com/office/word/2010/wordprocessingDrawing" xmlns:wp="http://schemas.openxmlformats.org/drawingml/2006/wordprocessingDrawing" xmlns:w10="urn:schemas-microsoft-com:office:word" xmlns:w="http://schemas.openxmlformats.org/wordprocessingml/2006/main" xmlns:w14="http://schemas.microsoft.com/office/word/2010/wordml" xmlns:w15="http://schemas.microsoft.com/office/word/2012/wordml" xmlns:w16cex="http://schemas.microsoft.com/office/word/2018/wordml/cex" xmlns:w16cid="http://schemas.microsoft.com/office/word/2016/wordml/cid" xmlns:w16="http://schemas.microsoft.com/office/word/2018/wordml" xmlns:w16se="http://schemas.microsoft.com/office/word/2015/wordml/symex" xmlns:wpg="http://schemas.microsoft.com/office/word/2010/wordprocessingGroup" xmlns:wpi="http://schemas.microsoft.com/office/word/2010/wordprocessingInk" xmlns:wne="http://schemas.microsoft.com/office/word/2006/wordml" xmlns:wps="http://schemas.microsoft.com/office/word/2010/wordprocessingShape" mc:Ignorable="w14 w15 w16se w16cid w16 w16cex wp14">
+<w:hdr xmlns:wpc="http://schemas.microsoft.com/office/word/2010/wordprocessingCanvas" xmlns:cx="http://schemas.microsoft.com/office/drawing/2014/chartex" xmlns:cx1="http://schemas.microsoft.com/office/drawing/2015/9/8/chartex" xmlns:cx2="http://schemas.microsoft.com/office/drawing/2015/10/21/chartex" xmlns:cx3="http://schemas.microsoft.com/office/drawing/2016/5/9/chartex" xmlns:cx4="http://schemas.microsoft.com/office/drawing/2016/5/10/chartex" xmlns:cx5="http://schemas.microsoft.com/office/drawing/2016/5/11/chartex" xmlns:cx6="http://schemas.microsoft.com/office/drawing/2016/5/12/chartex" xmlns:cx7="http://schemas.microsoft.com/office/drawing/2016/5/13/chartex" xmlns:cx8="http://schemas.microsoft.com/office/drawing/2016/5/14/chartex" xmlns:mc="http://schemas.openxmlformats.org/markup-compatibility/2006" xmlns:aink="http://schemas.microsoft.com/office/drawing/2016/ink" xmlns:am3d="http://schemas.microsoft.com/office/drawing/2017/model3d" xmlns:o="urn:schemas-microsoft-com:office:office" xmlns:oel="http://schemas.microsoft.com/office/2019/extlst" xmlns:r="http://schemas.openxmlformats.org/officeDocument/2006/relationships" xmlns:m="http://schemas.openxmlformats.org/officeDocument/2006/math" xmlns:v="urn:schemas-microsoft-com:vml" xmlns:wp14="http://schemas.microsoft.com/office/word/2010/wordprocessingDrawing" xmlns:wp="http://schemas.openxmlformats.org/drawingml/2006/wordprocessingDrawing" xmlns:w10="urn:schemas-microsoft-com:office:word" xmlns:w="http://schemas.openxmlformats.org/wordprocessingml/2006/main" xmlns:w14="http://schemas.microsoft.com/office/word/2010/wordml" xmlns:w15="http://schemas.microsoft.com/office/word/2012/wordml" xmlns:w16cex="http://schemas.microsoft.com/office/word/2018/wordml/cex" xmlns:w16cid="http://schemas.microsoft.com/office/word/2016/wordml/cid" xmlns:w16="http://schemas.microsoft.com/office/word/2018/wordml" xmlns:w16du="http://schemas.microsoft.com/office/word/2023/wordml/word16du" xmlns:w16sdtdh="http://schemas.microsoft.com/office/word/2020/wordml/sdtdatahash" xmlns:w16se="http://schemas.microsoft.com/office/word/2015/wordml/symex" xmlns:wpg="http://schemas.microsoft.com/office/word/2010/wordprocessingGroup" xmlns:wpi="http://schemas.microsoft.com/office/word/2010/wordprocessingInk" xmlns:wne="http://schemas.microsoft.com/office/word/2006/wordml" xmlns:wps="http://schemas.microsoft.com/office/word/2010/wordprocessingShape" mc:Ignorable="w14 w15 w16se w16cid w16 w16cex w16sdtdh w16du wp14">
   <w:tbl>
     <w:tblPr>
       <w:tblW w:w="0" w:type="auto"/>
@@ -8951,7 +9036,7 @@
 </file>
 
 <file path=word/header2.xml><?xml version="1.0" encoding="utf-8"?>
-<w:hdr xmlns:wpc="http://schemas.microsoft.com/office/word/2010/wordprocessingCanvas" xmlns:cx="http://schemas.microsoft.com/office/drawing/2014/chartex" xmlns:cx1="http://schemas.microsoft.com/office/drawing/2015/9/8/chartex" xmlns:cx2="http://schemas.microsoft.com/office/drawing/2015/10/21/chartex" xmlns:cx3="http://schemas.microsoft.com/office/drawing/2016/5/9/chartex" xmlns:cx4="http://schemas.microsoft.com/office/drawing/2016/5/10/chartex" xmlns:cx5="http://schemas.microsoft.com/office/drawing/2016/5/11/chartex" xmlns:cx6="http://schemas.microsoft.com/office/drawing/2016/5/12/chartex" xmlns:cx7="http://schemas.microsoft.com/office/drawing/2016/5/13/chartex" xmlns:cx8="http://schemas.microsoft.com/office/drawing/2016/5/14/chartex" xmlns:mc="http://schemas.openxmlformats.org/markup-compatibility/2006" xmlns:aink="http://schemas.microsoft.com/office/drawing/2016/ink" xmlns:am3d="http://schemas.microsoft.com/office/drawing/2017/model3d" xmlns:o="urn:schemas-microsoft-com:office:office" xmlns:r="http://schemas.openxmlformats.org/officeDocument/2006/relationships" xmlns:m="http://schemas.openxmlformats.org/officeDocument/2006/math" xmlns:v="urn:schemas-microsoft-com:vml" xmlns:wp14="http://schemas.microsoft.com/office/word/2010/wordprocessingDrawing" xmlns:wp="http://schemas.openxmlformats.org/drawingml/2006/wordprocessingDrawing" xmlns:w10="urn:schemas-microsoft-com:office:word" xmlns:w="http://schemas.openxmlformats.org/wordprocessingml/2006/main" xmlns:w14="http://schemas.microsoft.com/office/word/2010/wordml" xmlns:w15="http://schemas.microsoft.com/office/word/2012/wordml" xmlns:w16cex="http://schemas.microsoft.com/office/word/2018/wordml/cex" xmlns:w16cid="http://schemas.microsoft.com/office/word/2016/wordml/cid" xmlns:w16="http://schemas.microsoft.com/office/word/2018/wordml" xmlns:w16se="http://schemas.microsoft.com/office/word/2015/wordml/symex" xmlns:wpg="http://schemas.microsoft.com/office/word/2010/wordprocessingGroup" xmlns:wpi="http://schemas.microsoft.com/office/word/2010/wordprocessingInk" xmlns:wne="http://schemas.microsoft.com/office/word/2006/wordml" xmlns:wps="http://schemas.microsoft.com/office/word/2010/wordprocessingShape" mc:Ignorable="w14 w15 w16se w16cid w16 w16cex wp14">
+<w:hdr xmlns:wpc="http://schemas.microsoft.com/office/word/2010/wordprocessingCanvas" xmlns:cx="http://schemas.microsoft.com/office/drawing/2014/chartex" xmlns:cx1="http://schemas.microsoft.com/office/drawing/2015/9/8/chartex" xmlns:cx2="http://schemas.microsoft.com/office/drawing/2015/10/21/chartex" xmlns:cx3="http://schemas.microsoft.com/office/drawing/2016/5/9/chartex" xmlns:cx4="http://schemas.microsoft.com/office/drawing/2016/5/10/chartex" xmlns:cx5="http://schemas.microsoft.com/office/drawing/2016/5/11/chartex" xmlns:cx6="http://schemas.microsoft.com/office/drawing/2016/5/12/chartex" xmlns:cx7="http://schemas.microsoft.com/office/drawing/2016/5/13/chartex" xmlns:cx8="http://schemas.microsoft.com/office/drawing/2016/5/14/chartex" xmlns:mc="http://schemas.openxmlformats.org/markup-compatibility/2006" xmlns:aink="http://schemas.microsoft.com/office/drawing/2016/ink" xmlns:am3d="http://schemas.microsoft.com/office/drawing/2017/model3d" xmlns:o="urn:schemas-microsoft-com:office:office" xmlns:oel="http://schemas.microsoft.com/office/2019/extlst" xmlns:r="http://schemas.openxmlformats.org/officeDocument/2006/relationships" xmlns:m="http://schemas.openxmlformats.org/officeDocument/2006/math" xmlns:v="urn:schemas-microsoft-com:vml" xmlns:wp14="http://schemas.microsoft.com/office/word/2010/wordprocessingDrawing" xmlns:wp="http://schemas.openxmlformats.org/drawingml/2006/wordprocessingDrawing" xmlns:w10="urn:schemas-microsoft-com:office:word" xmlns:w="http://schemas.openxmlformats.org/wordprocessingml/2006/main" xmlns:w14="http://schemas.microsoft.com/office/word/2010/wordml" xmlns:w15="http://schemas.microsoft.com/office/word/2012/wordml" xmlns:w16cex="http://schemas.microsoft.com/office/word/2018/wordml/cex" xmlns:w16cid="http://schemas.microsoft.com/office/word/2016/wordml/cid" xmlns:w16="http://schemas.microsoft.com/office/word/2018/wordml" xmlns:w16du="http://schemas.microsoft.com/office/word/2023/wordml/word16du" xmlns:w16sdtdh="http://schemas.microsoft.com/office/word/2020/wordml/sdtdatahash" xmlns:w16se="http://schemas.microsoft.com/office/word/2015/wordml/symex" xmlns:wpg="http://schemas.microsoft.com/office/word/2010/wordprocessingGroup" xmlns:wpi="http://schemas.microsoft.com/office/word/2010/wordprocessingInk" xmlns:wne="http://schemas.microsoft.com/office/word/2006/wordml" xmlns:wps="http://schemas.microsoft.com/office/word/2010/wordprocessingShape" mc:Ignorable="w14 w15 w16se w16cid w16 w16cex w16sdtdh w16du wp14">
   <w:p>
     <w:pPr>
       <w:pStyle w:val="Cabealho"/>
@@ -8974,7 +9059,7 @@
 </file>
 
 <file path=word/numbering.xml><?xml version="1.0" encoding="utf-8"?>
-<w:numbering xmlns:wpc="http://schemas.microsoft.com/office/word/2010/wordprocessingCanvas" xmlns:cx="http://schemas.microsoft.com/office/drawing/2014/chartex" xmlns:cx1="http://schemas.microsoft.com/office/drawing/2015/9/8/chartex" xmlns:cx2="http://schemas.microsoft.com/office/drawing/2015/10/21/chartex" xmlns:cx3="http://schemas.microsoft.com/office/drawing/2016/5/9/chartex" xmlns:cx4="http://schemas.microsoft.com/office/drawing/2016/5/10/chartex" xmlns:cx5="http://schemas.microsoft.com/office/drawing/2016/5/11/chartex" xmlns:cx6="http://schemas.microsoft.com/office/drawing/2016/5/12/chartex" xmlns:cx7="http://schemas.microsoft.com/office/drawing/2016/5/13/chartex" xmlns:cx8="http://schemas.microsoft.com/office/drawing/2016/5/14/chartex" xmlns:mc="http://schemas.openxmlformats.org/markup-compatibility/2006" xmlns:aink="http://schemas.microsoft.com/office/drawing/2016/ink" xmlns:am3d="http://schemas.microsoft.com/office/drawing/2017/model3d" xmlns:o="urn:schemas-microsoft-com:office:office" xmlns:r="http://schemas.openxmlformats.org/officeDocument/2006/relationships" xmlns:m="http://schemas.openxmlformats.org/officeDocument/2006/math" xmlns:v="urn:schemas-microsoft-com:vml" xmlns:wp14="http://schemas.microsoft.com/office/word/2010/wordprocessingDrawing" xmlns:wp="http://schemas.openxmlformats.org/drawingml/2006/wordprocessingDrawing" xmlns:w10="urn:schemas-microsoft-com:office:word" xmlns:w="http://schemas.openxmlformats.org/wordprocessingml/2006/main" xmlns:w14="http://schemas.microsoft.com/office/word/2010/wordml" xmlns:w15="http://schemas.microsoft.com/office/word/2012/wordml" xmlns:w16cex="http://schemas.microsoft.com/office/word/2018/wordml/cex" xmlns:w16cid="http://schemas.microsoft.com/office/word/2016/wordml/cid" xmlns:w16="http://schemas.microsoft.com/office/word/2018/wordml" xmlns:w16se="http://schemas.microsoft.com/office/word/2015/wordml/symex" xmlns:wpg="http://schemas.microsoft.com/office/word/2010/wordprocessingGroup" xmlns:wpi="http://schemas.microsoft.com/office/word/2010/wordprocessingInk" xmlns:wne="http://schemas.microsoft.com/office/word/2006/wordml" xmlns:wps="http://schemas.microsoft.com/office/word/2010/wordprocessingShape" mc:Ignorable="w14 w15 w16se w16cid w16 w16cex wp14">
+<w:numbering xmlns:wpc="http://schemas.microsoft.com/office/word/2010/wordprocessingCanvas" xmlns:cx="http://schemas.microsoft.com/office/drawing/2014/chartex" xmlns:cx1="http://schemas.microsoft.com/office/drawing/2015/9/8/chartex" xmlns:cx2="http://schemas.microsoft.com/office/drawing/2015/10/21/chartex" xmlns:cx3="http://schemas.microsoft.com/office/drawing/2016/5/9/chartex" xmlns:cx4="http://schemas.microsoft.com/office/drawing/2016/5/10/chartex" xmlns:cx5="http://schemas.microsoft.com/office/drawing/2016/5/11/chartex" xmlns:cx6="http://schemas.microsoft.com/office/drawing/2016/5/12/chartex" xmlns:cx7="http://schemas.microsoft.com/office/drawing/2016/5/13/chartex" xmlns:cx8="http://schemas.microsoft.com/office/drawing/2016/5/14/chartex" xmlns:mc="http://schemas.openxmlformats.org/markup-compatibility/2006" xmlns:aink="http://schemas.microsoft.com/office/drawing/2016/ink" xmlns:am3d="http://schemas.microsoft.com/office/drawing/2017/model3d" xmlns:o="urn:schemas-microsoft-com:office:office" xmlns:oel="http://schemas.microsoft.com/office/2019/extlst" xmlns:r="http://schemas.openxmlformats.org/officeDocument/2006/relationships" xmlns:m="http://schemas.openxmlformats.org/officeDocument/2006/math" xmlns:v="urn:schemas-microsoft-com:vml" xmlns:wp14="http://schemas.microsoft.com/office/word/2010/wordprocessingDrawing" xmlns:wp="http://schemas.openxmlformats.org/drawingml/2006/wordprocessingDrawing" xmlns:w10="urn:schemas-microsoft-com:office:word" xmlns:w="http://schemas.openxmlformats.org/wordprocessingml/2006/main" xmlns:w14="http://schemas.microsoft.com/office/word/2010/wordml" xmlns:w15="http://schemas.microsoft.com/office/word/2012/wordml" xmlns:w16cex="http://schemas.microsoft.com/office/word/2018/wordml/cex" xmlns:w16cid="http://schemas.microsoft.com/office/word/2016/wordml/cid" xmlns:w16="http://schemas.microsoft.com/office/word/2018/wordml" xmlns:w16du="http://schemas.microsoft.com/office/word/2023/wordml/word16du" xmlns:w16sdtdh="http://schemas.microsoft.com/office/word/2020/wordml/sdtdatahash" xmlns:w16se="http://schemas.microsoft.com/office/word/2015/wordml/symex" xmlns:wpg="http://schemas.microsoft.com/office/word/2010/wordprocessingGroup" xmlns:wpi="http://schemas.microsoft.com/office/word/2010/wordprocessingInk" xmlns:wne="http://schemas.microsoft.com/office/word/2006/wordml" xmlns:wps="http://schemas.microsoft.com/office/word/2010/wordprocessingShape" mc:Ignorable="w14 w15 w16se w16cid w16 w16cex w16sdtdh w16du wp14">
   <w:abstractNum w:abstractNumId="0" w15:restartNumberingAfterBreak="0">
     <w:nsid w:val="015DDCF0"/>
     <w:multiLevelType w:val="hybridMultilevel"/>
@@ -14202,151 +14287,151 @@
       </w:rPr>
     </w:lvl>
   </w:abstractNum>
-  <w:num w:numId="1">
+  <w:num w:numId="1" w16cid:durableId="1207567324">
     <w:abstractNumId w:val="21"/>
   </w:num>
-  <w:num w:numId="2">
+  <w:num w:numId="2" w16cid:durableId="2040930935">
     <w:abstractNumId w:val="17"/>
   </w:num>
-  <w:num w:numId="3">
+  <w:num w:numId="3" w16cid:durableId="536236941">
     <w:abstractNumId w:val="35"/>
   </w:num>
-  <w:num w:numId="4">
+  <w:num w:numId="4" w16cid:durableId="328945721">
     <w:abstractNumId w:val="45"/>
   </w:num>
-  <w:num w:numId="5">
+  <w:num w:numId="5" w16cid:durableId="864909118">
     <w:abstractNumId w:val="29"/>
   </w:num>
-  <w:num w:numId="6">
+  <w:num w:numId="6" w16cid:durableId="749542781">
     <w:abstractNumId w:val="40"/>
   </w:num>
-  <w:num w:numId="7">
+  <w:num w:numId="7" w16cid:durableId="1191338883">
     <w:abstractNumId w:val="15"/>
   </w:num>
-  <w:num w:numId="8">
+  <w:num w:numId="8" w16cid:durableId="1498351404">
     <w:abstractNumId w:val="41"/>
   </w:num>
-  <w:num w:numId="9">
+  <w:num w:numId="9" w16cid:durableId="385378295">
     <w:abstractNumId w:val="16"/>
   </w:num>
-  <w:num w:numId="10">
+  <w:num w:numId="10" w16cid:durableId="1883444166">
     <w:abstractNumId w:val="10"/>
   </w:num>
-  <w:num w:numId="11">
+  <w:num w:numId="11" w16cid:durableId="1832792691">
     <w:abstractNumId w:val="30"/>
   </w:num>
-  <w:num w:numId="12">
+  <w:num w:numId="12" w16cid:durableId="180356954">
     <w:abstractNumId w:val="44"/>
   </w:num>
-  <w:num w:numId="13">
+  <w:num w:numId="13" w16cid:durableId="1719625401">
     <w:abstractNumId w:val="34"/>
   </w:num>
-  <w:num w:numId="14">
+  <w:num w:numId="14" w16cid:durableId="1246186214">
     <w:abstractNumId w:val="39"/>
   </w:num>
-  <w:num w:numId="15">
+  <w:num w:numId="15" w16cid:durableId="1704355842">
     <w:abstractNumId w:val="36"/>
   </w:num>
-  <w:num w:numId="16">
+  <w:num w:numId="16" w16cid:durableId="335886319">
     <w:abstractNumId w:val="28"/>
   </w:num>
-  <w:num w:numId="17">
+  <w:num w:numId="17" w16cid:durableId="1366102003">
     <w:abstractNumId w:val="24"/>
   </w:num>
-  <w:num w:numId="18">
+  <w:num w:numId="18" w16cid:durableId="1135760961">
     <w:abstractNumId w:val="23"/>
   </w:num>
-  <w:num w:numId="19">
+  <w:num w:numId="19" w16cid:durableId="1550654197">
     <w:abstractNumId w:val="9"/>
   </w:num>
-  <w:num w:numId="20">
+  <w:num w:numId="20" w16cid:durableId="110633916">
     <w:abstractNumId w:val="33"/>
   </w:num>
-  <w:num w:numId="21">
+  <w:num w:numId="21" w16cid:durableId="1075206951">
     <w:abstractNumId w:val="14"/>
   </w:num>
-  <w:num w:numId="22">
+  <w:num w:numId="22" w16cid:durableId="1610746436">
     <w:abstractNumId w:val="38"/>
   </w:num>
-  <w:num w:numId="23">
+  <w:num w:numId="23" w16cid:durableId="378212668">
     <w:abstractNumId w:val="20"/>
   </w:num>
-  <w:num w:numId="24">
+  <w:num w:numId="24" w16cid:durableId="1118522945">
     <w:abstractNumId w:val="12"/>
   </w:num>
-  <w:num w:numId="25">
+  <w:num w:numId="25" w16cid:durableId="1385370484">
     <w:abstractNumId w:val="7"/>
   </w:num>
-  <w:num w:numId="26">
+  <w:num w:numId="26" w16cid:durableId="986665055">
     <w:abstractNumId w:val="0"/>
   </w:num>
-  <w:num w:numId="27">
+  <w:num w:numId="27" w16cid:durableId="1219129084">
     <w:abstractNumId w:val="25"/>
   </w:num>
-  <w:num w:numId="28">
+  <w:num w:numId="28" w16cid:durableId="1673101263">
     <w:abstractNumId w:val="42"/>
   </w:num>
-  <w:num w:numId="29">
+  <w:num w:numId="29" w16cid:durableId="564950781">
     <w:abstractNumId w:val="22"/>
   </w:num>
-  <w:num w:numId="30">
+  <w:num w:numId="30" w16cid:durableId="361171124">
     <w:abstractNumId w:val="19"/>
   </w:num>
-  <w:num w:numId="31">
+  <w:num w:numId="31" w16cid:durableId="1553033800">
     <w:abstractNumId w:val="6"/>
   </w:num>
-  <w:num w:numId="32">
+  <w:num w:numId="32" w16cid:durableId="1323582845">
     <w:abstractNumId w:val="37"/>
   </w:num>
-  <w:num w:numId="33">
+  <w:num w:numId="33" w16cid:durableId="448087254">
     <w:abstractNumId w:val="26"/>
   </w:num>
-  <w:num w:numId="34">
+  <w:num w:numId="34" w16cid:durableId="509294417">
     <w:abstractNumId w:val="47"/>
   </w:num>
-  <w:num w:numId="35">
+  <w:num w:numId="35" w16cid:durableId="1218931960">
     <w:abstractNumId w:val="48"/>
   </w:num>
-  <w:num w:numId="36">
+  <w:num w:numId="36" w16cid:durableId="890187439">
     <w:abstractNumId w:val="32"/>
   </w:num>
-  <w:num w:numId="37">
+  <w:num w:numId="37" w16cid:durableId="856849122">
     <w:abstractNumId w:val="4"/>
   </w:num>
-  <w:num w:numId="38">
+  <w:num w:numId="38" w16cid:durableId="273751448">
     <w:abstractNumId w:val="31"/>
   </w:num>
-  <w:num w:numId="39">
+  <w:num w:numId="39" w16cid:durableId="868488456">
     <w:abstractNumId w:val="5"/>
   </w:num>
-  <w:num w:numId="40">
+  <w:num w:numId="40" w16cid:durableId="810168443">
     <w:abstractNumId w:val="46"/>
   </w:num>
-  <w:num w:numId="41">
+  <w:num w:numId="41" w16cid:durableId="3438138">
     <w:abstractNumId w:val="1"/>
   </w:num>
-  <w:num w:numId="42">
+  <w:num w:numId="42" w16cid:durableId="1202397559">
     <w:abstractNumId w:val="27"/>
   </w:num>
-  <w:num w:numId="43">
+  <w:num w:numId="43" w16cid:durableId="1279336697">
     <w:abstractNumId w:val="3"/>
   </w:num>
-  <w:num w:numId="44">
+  <w:num w:numId="44" w16cid:durableId="137578397">
     <w:abstractNumId w:val="2"/>
   </w:num>
-  <w:num w:numId="45">
+  <w:num w:numId="45" w16cid:durableId="309209835">
     <w:abstractNumId w:val="11"/>
   </w:num>
-  <w:num w:numId="46">
+  <w:num w:numId="46" w16cid:durableId="1125611859">
     <w:abstractNumId w:val="8"/>
   </w:num>
-  <w:num w:numId="47">
+  <w:num w:numId="47" w16cid:durableId="1862738915">
     <w:abstractNumId w:val="43"/>
   </w:num>
-  <w:num w:numId="48">
+  <w:num w:numId="48" w16cid:durableId="1064838988">
     <w:abstractNumId w:val="18"/>
   </w:num>
-  <w:num w:numId="49">
+  <w:num w:numId="49" w16cid:durableId="1687904727">
     <w:abstractNumId w:val="13"/>
   </w:num>
   <w:numIdMacAtCleanup w:val="4"/>
@@ -14354,7 +14439,7 @@
 </file>
 
 <file path=word/styles.xml><?xml version="1.0" encoding="utf-8"?>
-<w:styles xmlns:mc="http://schemas.openxmlformats.org/markup-compatibility/2006" xmlns:r="http://schemas.openxmlformats.org/officeDocument/2006/relationships" xmlns:w="http://schemas.openxmlformats.org/wordprocessingml/2006/main" xmlns:w14="http://schemas.microsoft.com/office/word/2010/wordml" xmlns:w15="http://schemas.microsoft.com/office/word/2012/wordml" xmlns:w16cex="http://schemas.microsoft.com/office/word/2018/wordml/cex" xmlns:w16cid="http://schemas.microsoft.com/office/word/2016/wordml/cid" xmlns:w16="http://schemas.microsoft.com/office/word/2018/wordml" xmlns:w16se="http://schemas.microsoft.com/office/word/2015/wordml/symex" mc:Ignorable="w14 w15 w16se w16cid w16 w16cex">
+<w:styles xmlns:mc="http://schemas.openxmlformats.org/markup-compatibility/2006" xmlns:r="http://schemas.openxmlformats.org/officeDocument/2006/relationships" xmlns:w="http://schemas.openxmlformats.org/wordprocessingml/2006/main" xmlns:w14="http://schemas.microsoft.com/office/word/2010/wordml" xmlns:w15="http://schemas.microsoft.com/office/word/2012/wordml" xmlns:w16cex="http://schemas.microsoft.com/office/word/2018/wordml/cex" xmlns:w16cid="http://schemas.microsoft.com/office/word/2016/wordml/cid" xmlns:w16="http://schemas.microsoft.com/office/word/2018/wordml" xmlns:w16du="http://schemas.microsoft.com/office/word/2023/wordml/word16du" xmlns:w16sdtdh="http://schemas.microsoft.com/office/word/2020/wordml/sdtdatahash" xmlns:w16se="http://schemas.microsoft.com/office/word/2015/wordml/symex" mc:Ignorable="w14 w15 w16se w16cid w16 w16cex w16sdtdh w16du">
   <w:docDefaults>
     <w:rPrDefault>
       <w:rPr>
@@ -16041,10 +16126,8 @@
 <ds:datastoreItem xmlns:ds="http://schemas.openxmlformats.org/officeDocument/2006/customXml" ds:itemID="{7F66A529-67EF-4717-9715-602991E82FA8}">
   <ds:schemaRefs>
     <ds:schemaRef ds:uri="http://schemas.microsoft.com/office/2006/metadata/properties"/>
-    <ds:schemaRef ds:uri="http://www.w3.org/2000/xmlns/"/>
+    <ds:schemaRef ds:uri="http://schemas.microsoft.com/office/infopath/2007/PartnerControls"/>
     <ds:schemaRef ds:uri="9fdc8751-6fef-42ec-b05c-835dd8c535b4"/>
-    <ds:schemaRef ds:uri="http://www.w3.org/2001/XMLSchema-instance"/>
-    <ds:schemaRef ds:uri="http://schemas.microsoft.com/office/infopath/2007/PartnerControls"/>
   </ds:schemaRefs>
 </ds:datastoreItem>
 </file>
@@ -16054,10 +16137,9 @@
   <ds:schemaRefs>
     <ds:schemaRef ds:uri="http://schemas.microsoft.com/office/2006/metadata/contentType"/>
     <ds:schemaRef ds:uri="http://schemas.microsoft.com/office/2006/metadata/properties/metaAttributes"/>
-    <ds:schemaRef ds:uri="http://www.w3.org/2000/xmlns/"/>
     <ds:schemaRef ds:uri="http://www.w3.org/2001/XMLSchema"/>
+    <ds:schemaRef ds:uri="http://schemas.microsoft.com/office/2006/metadata/properties"/>
     <ds:schemaRef ds:uri="9fdc8751-6fef-42ec-b05c-835dd8c535b4"/>
-    <ds:schemaRef ds:uri="http://schemas.microsoft.com/office/2006/metadata/properties"/>
     <ds:schemaRef ds:uri="http://schemas.microsoft.com/office/2006/documentManagement/types"/>
     <ds:schemaRef ds:uri="http://schemas.microsoft.com/office/infopath/2007/PartnerControls"/>
     <ds:schemaRef ds:uri="http://schemas.openxmlformats.org/package/2006/metadata/core-properties"/>

</xml_diff>

<commit_message>
Adição de imagens para home
</commit_message>
<xml_diff>
--- a/Documentação/Sistema-de-Monitoramento-de-Vazamento-de-Gás-em-Cozinhas Industriais.docx
+++ b/Documentação/Sistema-de-Monitoramento-de-Vazamento-de-Gás-em-Cozinhas Industriais.docx
@@ -7182,7 +7182,7 @@
           <w:noProof/>
         </w:rPr>
         <w:drawing>
-          <wp:inline distT="0" distB="0" distL="0" distR="0" wp14:anchorId="3761F6D7" wp14:editId="335B8348">
+          <wp:inline distT="0" distB="0" distL="0" distR="0" wp14:anchorId="3761F6D7" wp14:editId="2175477F">
             <wp:extent cx="5397500" cy="2540000"/>
             <wp:effectExtent l="0" t="0" r="0" b="0"/>
             <wp:docPr id="1187157573" name="Imagem 1"/>
@@ -7413,6 +7413,7 @@
       <w:r>
         <w:rPr>
           <w:rFonts w:ascii="Arial" w:eastAsia="Arial" w:hAnsi="Arial" w:cs="Arial"/>
+          <w:noProof/>
         </w:rPr>
         <w:lastRenderedPageBreak/>
         <w:drawing>
@@ -7661,23 +7662,6 @@
         </w:rPr>
         <w:t xml:space="preserve">[1- Contexto] -  </w:t>
       </w:r>
-      <w:hyperlink r:id="rId24">
-        <w:r>
-          <w:rPr>
-            <w:rStyle w:val="Hyperlink"/>
-            <w:rFonts w:ascii="Arial" w:eastAsia="Arial" w:hAnsi="Arial" w:cs="Arial"/>
-            <w:lang w:val="es-ES"/>
-          </w:rPr>
-          <w:t>https://www.bombeiros.ce.gov.br/</w:t>
-        </w:r>
-      </w:hyperlink>
-      <w:r>
-        <w:rPr>
-          <w:rFonts w:ascii="Arial" w:eastAsia="Arial" w:hAnsi="Arial" w:cs="Arial"/>
-          <w:lang w:val="es-ES"/>
-        </w:rPr>
-        <w:t xml:space="preserve"> </w:t>
-      </w:r>
     </w:p>
     <w:p>
       <w:pPr>
@@ -7712,7 +7696,7 @@
           <w:color w:val="000000" w:themeColor="text1"/>
         </w:rPr>
       </w:pPr>
-      <w:hyperlink r:id="rId25">
+      <w:hyperlink r:id="rId24">
         <w:r>
           <w:rPr>
             <w:rStyle w:val="Hyperlink"/>
@@ -7755,7 +7739,7 @@
           <w:color w:val="000000" w:themeColor="text1"/>
         </w:rPr>
       </w:pPr>
-      <w:hyperlink r:id="rId26">
+      <w:hyperlink r:id="rId25">
         <w:r>
           <w:rPr>
             <w:rStyle w:val="Hyperlink"/>
@@ -7798,7 +7782,7 @@
           <w:color w:val="000000" w:themeColor="text1"/>
         </w:rPr>
       </w:pPr>
-      <w:hyperlink r:id="rId27">
+      <w:hyperlink r:id="rId26">
         <w:r>
           <w:rPr>
             <w:rStyle w:val="Hyperlink"/>
@@ -7841,7 +7825,7 @@
           <w:color w:val="000000" w:themeColor="text1"/>
         </w:rPr>
       </w:pPr>
-      <w:hyperlink r:id="rId28">
+      <w:hyperlink r:id="rId27">
         <w:r>
           <w:rPr>
             <w:rStyle w:val="Hyperlink"/>
@@ -7884,7 +7868,7 @@
           <w:color w:val="000000" w:themeColor="text1"/>
         </w:rPr>
       </w:pPr>
-      <w:hyperlink r:id="rId29">
+      <w:hyperlink r:id="rId28">
         <w:r>
           <w:rPr>
             <w:rStyle w:val="Hyperlink"/>
@@ -7927,7 +7911,7 @@
           <w:color w:val="000000" w:themeColor="text1"/>
         </w:rPr>
       </w:pPr>
-      <w:hyperlink r:id="rId30">
+      <w:hyperlink r:id="rId29">
         <w:r>
           <w:rPr>
             <w:rStyle w:val="Hyperlink"/>
@@ -7952,7 +7936,7 @@
         </w:rPr>
         <w:t xml:space="preserve">[4.2.1 - Arduino] - </w:t>
       </w:r>
-      <w:hyperlink r:id="rId31">
+      <w:hyperlink r:id="rId30">
         <w:r>
           <w:rPr>
             <w:rStyle w:val="Hyperlink"/>
@@ -7976,7 +7960,7 @@
         </w:rPr>
         <w:t xml:space="preserve">[4.2.1 - Arduino] - </w:t>
       </w:r>
-      <w:hyperlink r:id="rId32">
+      <w:hyperlink r:id="rId31">
         <w:r>
           <w:rPr>
             <w:rStyle w:val="Hyperlink"/>
@@ -8000,7 +7984,7 @@
         </w:rPr>
         <w:t xml:space="preserve">[4.2.2 - Sensor de gás MQ-2] - </w:t>
       </w:r>
-      <w:hyperlink r:id="rId33">
+      <w:hyperlink r:id="rId32">
         <w:r>
           <w:rPr>
             <w:rStyle w:val="Hyperlink"/>
@@ -8025,7 +8009,7 @@
         <w:lastRenderedPageBreak/>
         <w:t xml:space="preserve">[4.2.2 - Sensor de gás MQ-2] - </w:t>
       </w:r>
-      <w:hyperlink r:id="rId34" w:anchor=":~:text=Os%20sensores%20eletroquímicos%20se%20baseiam,gás%20que%20se%20deseja%20mensurar">
+      <w:hyperlink r:id="rId33" w:anchor=":~:text=Os%20sensores%20eletroquímicos%20se%20baseiam,gás%20que%20se%20deseja%20mensurar">
         <w:r>
           <w:rPr>
             <w:rStyle w:val="Hyperlink"/>
@@ -8067,7 +8051,7 @@
         </w:rPr>
         <w:t xml:space="preserve">] - </w:t>
       </w:r>
-      <w:hyperlink r:id="rId35">
+      <w:hyperlink r:id="rId34">
         <w:r>
           <w:rPr>
             <w:rStyle w:val="Hyperlink"/>
@@ -8110,7 +8094,7 @@
         </w:rPr>
         <w:t xml:space="preserve">] - </w:t>
       </w:r>
-      <w:hyperlink r:id="rId36">
+      <w:hyperlink r:id="rId35">
         <w:r>
           <w:rPr>
             <w:rStyle w:val="Hyperlink"/>
@@ -8137,7 +8121,7 @@
         </w:rPr>
         <w:t xml:space="preserve">[4.2.4 - Jumpers] - </w:t>
       </w:r>
-      <w:hyperlink r:id="rId37">
+      <w:hyperlink r:id="rId36">
         <w:r>
           <w:rPr>
             <w:rStyle w:val="Hyperlink"/>
@@ -8164,7 +8148,7 @@
         </w:rPr>
         <w:t xml:space="preserve">[4.2.4 - Jumpers] - </w:t>
       </w:r>
-      <w:hyperlink r:id="rId38">
+      <w:hyperlink r:id="rId37">
         <w:r>
           <w:rPr>
             <w:rStyle w:val="Hyperlink"/>
@@ -8176,10 +8160,10 @@
       </w:hyperlink>
     </w:p>
     <w:sectPr>
-      <w:headerReference w:type="default" r:id="rId39"/>
-      <w:footerReference w:type="default" r:id="rId40"/>
-      <w:headerReference w:type="first" r:id="rId41"/>
-      <w:footerReference w:type="first" r:id="rId42"/>
+      <w:headerReference w:type="default" r:id="rId38"/>
+      <w:footerReference w:type="default" r:id="rId39"/>
+      <w:headerReference w:type="first" r:id="rId40"/>
+      <w:footerReference w:type="first" r:id="rId41"/>
       <w:pgSz w:w="11906" w:h="16838"/>
       <w:pgMar w:top="1417" w:right="1701" w:bottom="1417" w:left="1701" w:header="720" w:footer="720" w:gutter="0"/>
       <w:pgNumType w:start="0"/>
@@ -15924,14 +15908,6 @@
 </file>
 
 <file path=customXml/item1.xml><?xml version="1.0" encoding="utf-8"?>
-<p:properties xmlns:p="http://schemas.microsoft.com/office/2006/metadata/properties" xmlns:xsi="http://www.w3.org/2001/XMLSchema-instance" xmlns:pc="http://schemas.microsoft.com/office/infopath/2007/PartnerControls">
-  <documentManagement>
-    <_activity xmlns="9fdc8751-6fef-42ec-b05c-835dd8c535b4" xsi:nil="true"/>
-  </documentManagement>
-</p:properties>
-</file>
-
-<file path=customXml/item2.xml><?xml version="1.0" encoding="utf-8"?>
 <?mso-contentType ?>
 <FormTemplates xmlns="http://schemas.microsoft.com/sharepoint/v3/contenttype/forms">
   <Display>DocumentLibraryForm</Display>
@@ -15940,11 +15916,15 @@
 </FormTemplates>
 </file>
 
-<file path=customXml/item3.xml><?xml version="1.0" encoding="utf-8"?>
-<b:Sources xmlns:b="http://schemas.openxmlformats.org/officeDocument/2006/bibliography" xmlns="http://schemas.openxmlformats.org/officeDocument/2006/bibliography" SelectedStyle="\APASixthEditionOfficeOnline.xsl" StyleName="APA" Version="6"/>
+<file path=customXml/item2.xml><?xml version="1.0" encoding="utf-8"?>
+<p:properties xmlns:p="http://schemas.microsoft.com/office/2006/metadata/properties" xmlns:xsi="http://www.w3.org/2001/XMLSchema-instance" xmlns:pc="http://schemas.microsoft.com/office/infopath/2007/PartnerControls">
+  <documentManagement>
+    <_activity xmlns="9fdc8751-6fef-42ec-b05c-835dd8c535b4" xsi:nil="true"/>
+  </documentManagement>
+</p:properties>
 </file>
 
-<file path=customXml/item4.xml><?xml version="1.0" encoding="utf-8"?>
+<file path=customXml/item3.xml><?xml version="1.0" encoding="utf-8"?>
 <ct:contentTypeSchema xmlns:ct="http://schemas.microsoft.com/office/2006/metadata/contentType" xmlns:ma="http://schemas.microsoft.com/office/2006/metadata/properties/metaAttributes" ct:_="" ma:_="" ma:contentTypeName="Document" ma:contentTypeID="0x010100FD11765F9AC0004AAF0A4CAAFDFAF16A" ma:contentTypeVersion="10" ma:contentTypeDescription="Create a new document." ma:contentTypeScope="" ma:versionID="ad21f58fc3193db5e8c2b3f9b1de753b">
   <xsd:schema xmlns:xsd="http://www.w3.org/2001/XMLSchema" xmlns:xs="http://www.w3.org/2001/XMLSchema" xmlns:p="http://schemas.microsoft.com/office/2006/metadata/properties" xmlns:ns3="9fdc8751-6fef-42ec-b05c-835dd8c535b4" targetNamespace="http://schemas.microsoft.com/office/2006/metadata/properties" ma:root="true" ma:fieldsID="70ce7d4b38243e8380600f2b6a7d954c" ns3:_="">
     <xsd:import namespace="9fdc8751-6fef-42ec-b05c-835dd8c535b4"/>
@@ -16126,7 +16106,19 @@
 </ct:contentTypeSchema>
 </file>
 
+<file path=customXml/item4.xml><?xml version="1.0" encoding="utf-8"?>
+<b:Sources xmlns:b="http://schemas.openxmlformats.org/officeDocument/2006/bibliography" xmlns="http://schemas.openxmlformats.org/officeDocument/2006/bibliography" SelectedStyle="\APASixthEditionOfficeOnline.xsl" StyleName="APA" Version="6"/>
+</file>
+
 <file path=customXml/itemProps1.xml><?xml version="1.0" encoding="utf-8"?>
+<ds:datastoreItem xmlns:ds="http://schemas.openxmlformats.org/officeDocument/2006/customXml" ds:itemID="{384E8570-8EBD-4E55-A243-680CC20F5234}">
+  <ds:schemaRefs>
+    <ds:schemaRef ds:uri="http://schemas.microsoft.com/sharepoint/v3/contenttype/forms"/>
+  </ds:schemaRefs>
+</ds:datastoreItem>
+</file>
+
+<file path=customXml/itemProps2.xml><?xml version="1.0" encoding="utf-8"?>
 <ds:datastoreItem xmlns:ds="http://schemas.openxmlformats.org/officeDocument/2006/customXml" ds:itemID="{7F66A529-67EF-4717-9715-602991E82FA8}">
   <ds:schemaRefs>
     <ds:schemaRef ds:uri="http://schemas.microsoft.com/office/2006/metadata/properties"/>
@@ -16136,23 +16128,7 @@
 </ds:datastoreItem>
 </file>
 
-<file path=customXml/itemProps2.xml><?xml version="1.0" encoding="utf-8"?>
-<ds:datastoreItem xmlns:ds="http://schemas.openxmlformats.org/officeDocument/2006/customXml" ds:itemID="{384E8570-8EBD-4E55-A243-680CC20F5234}">
-  <ds:schemaRefs>
-    <ds:schemaRef ds:uri="http://schemas.microsoft.com/sharepoint/v3/contenttype/forms"/>
-  </ds:schemaRefs>
-</ds:datastoreItem>
-</file>
-
 <file path=customXml/itemProps3.xml><?xml version="1.0" encoding="utf-8"?>
-<ds:datastoreItem xmlns:ds="http://schemas.openxmlformats.org/officeDocument/2006/customXml" ds:itemID="{296B1F12-56B6-4EE1-A527-59B40382D89D}">
-  <ds:schemaRefs>
-    <ds:schemaRef ds:uri="http://schemas.openxmlformats.org/officeDocument/2006/bibliography"/>
-  </ds:schemaRefs>
-</ds:datastoreItem>
-</file>
-
-<file path=customXml/itemProps4.xml><?xml version="1.0" encoding="utf-8"?>
 <ds:datastoreItem xmlns:ds="http://schemas.openxmlformats.org/officeDocument/2006/customXml" ds:itemID="{18167858-4CC1-426F-99E6-6BAE10E42E02}">
   <ds:schemaRefs>
     <ds:schemaRef ds:uri="http://schemas.microsoft.com/office/2006/metadata/contentType"/>
@@ -16168,4 +16144,12 @@
     <ds:schemaRef ds:uri="http://schemas.microsoft.com/internal/obd"/>
   </ds:schemaRefs>
 </ds:datastoreItem>
+</file>
+
+<file path=customXml/itemProps4.xml><?xml version="1.0" encoding="utf-8"?>
+<ds:datastoreItem xmlns:ds="http://schemas.openxmlformats.org/officeDocument/2006/customXml" ds:itemID="{296B1F12-56B6-4EE1-A527-59B40382D89D}">
+  <ds:schemaRefs>
+    <ds:schemaRef ds:uri="http://schemas.openxmlformats.org/officeDocument/2006/bibliography"/>
+  </ds:schemaRefs>
+</ds:datastoreItem>
 </file>
</xml_diff>

<commit_message>
Foi adicionado referencias e implementação no calculo
</commit_message>
<xml_diff>
--- a/Documentação/Sistema-de-Monitoramento-de-Vazamento-de-Gás-em-Cozinhas Industriais.docx
+++ b/Documentação/Sistema-de-Monitoramento-de-Vazamento-de-Gás-em-Cozinhas Industriais.docx
@@ -372,27 +372,23 @@
           <w:b/>
           <w:bCs/>
           <w:color w:val="000000" w:themeColor="text1"/>
-          <w:lang w:val="en-US"/>
-        </w:rPr>
-      </w:pPr>
-      <w:r>
-        <w:rPr>
-          <w:rFonts w:ascii="Arial" w:eastAsia="Arial" w:hAnsi="Arial" w:cs="Arial"/>
-          <w:lang w:val="en-US"/>
+        </w:rPr>
+      </w:pPr>
+      <w:r>
+        <w:rPr>
+          <w:rFonts w:ascii="Arial" w:eastAsia="Arial" w:hAnsi="Arial" w:cs="Arial"/>
         </w:rPr>
         <w:t>SHELLY NADUDVARI</w:t>
       </w:r>
       <w:r>
         <w:rPr>
           <w:rFonts w:ascii="Arial" w:eastAsia="Arial" w:hAnsi="Arial" w:cs="Arial"/>
-          <w:lang w:val="en-US"/>
         </w:rPr>
         <w:t xml:space="preserve"> </w:t>
       </w:r>
       <w:r>
         <w:rPr>
           <w:rFonts w:ascii="Arial" w:eastAsia="Arial" w:hAnsi="Arial" w:cs="Arial"/>
-          <w:lang w:val="en-US"/>
         </w:rPr>
         <w:t xml:space="preserve">- </w:t>
       </w:r>
@@ -402,7 +398,6 @@
           <w:b/>
           <w:bCs/>
           <w:color w:val="000000" w:themeColor="text1"/>
-          <w:lang w:val="en-US"/>
         </w:rPr>
         <w:t>RA:</w:t>
       </w:r>
@@ -412,7 +407,6 @@
           <w:b/>
           <w:bCs/>
           <w:color w:val="000000" w:themeColor="text1"/>
-          <w:lang w:val="en-US"/>
         </w:rPr>
         <w:t xml:space="preserve"> </w:t>
       </w:r>
@@ -422,7 +416,6 @@
           <w:b/>
           <w:bCs/>
           <w:color w:val="000000" w:themeColor="text1"/>
-          <w:lang w:val="en-US"/>
         </w:rPr>
         <w:t>01242</w:t>
       </w:r>
@@ -432,7 +425,6 @@
           <w:b/>
           <w:bCs/>
           <w:color w:val="000000" w:themeColor="text1"/>
-          <w:lang w:val="en-US"/>
         </w:rPr>
         <w:t>093</w:t>
       </w:r>
@@ -445,13 +437,11 @@
           <w:b/>
           <w:bCs/>
           <w:color w:val="000000" w:themeColor="text1"/>
-          <w:lang w:val="en-US"/>
-        </w:rPr>
-      </w:pPr>
-      <w:r>
-        <w:rPr>
-          <w:rFonts w:ascii="Arial" w:eastAsia="Arial" w:hAnsi="Arial" w:cs="Arial"/>
-          <w:lang w:val="en-US"/>
+        </w:rPr>
+      </w:pPr>
+      <w:r>
+        <w:rPr>
+          <w:rFonts w:ascii="Arial" w:eastAsia="Arial" w:hAnsi="Arial" w:cs="Arial"/>
         </w:rPr>
         <w:t xml:space="preserve">THIAGO SANCHEZ - </w:t>
       </w:r>
@@ -461,20 +451,20 @@
           <w:b/>
           <w:bCs/>
           <w:color w:val="000000" w:themeColor="text1"/>
-          <w:lang w:val="en-US"/>
-        </w:rPr>
-        <w:t>RA: 01242</w:t>
-      </w:r>
-      <w:r>
+        </w:rPr>
+        <w:t>RA: 01242006</w:t>
+      </w:r>
+    </w:p>
+    <w:p>
+      <w:pPr>
+        <w:jc w:val="center"/>
         <w:rPr>
           <w:rFonts w:ascii="Arial" w:eastAsia="Arial" w:hAnsi="Arial" w:cs="Arial"/>
           <w:b/>
           <w:bCs/>
           <w:color w:val="000000" w:themeColor="text1"/>
-          <w:lang w:val="en-US"/>
-        </w:rPr>
-        <w:t>006</w:t>
-      </w:r>
+        </w:rPr>
+      </w:pPr>
     </w:p>
     <w:p>
       <w:pPr>
@@ -484,7 +474,6 @@
           <w:b/>
           <w:bCs/>
           <w:color w:val="000000" w:themeColor="text1"/>
-          <w:lang w:val="en-US"/>
         </w:rPr>
       </w:pPr>
     </w:p>
@@ -496,7 +485,6 @@
           <w:b/>
           <w:bCs/>
           <w:color w:val="000000" w:themeColor="text1"/>
-          <w:lang w:val="en-US"/>
         </w:rPr>
       </w:pPr>
     </w:p>
@@ -508,7 +496,6 @@
           <w:b/>
           <w:bCs/>
           <w:color w:val="000000" w:themeColor="text1"/>
-          <w:lang w:val="en-US"/>
         </w:rPr>
       </w:pPr>
     </w:p>
@@ -520,7 +507,6 @@
           <w:b/>
           <w:bCs/>
           <w:color w:val="000000" w:themeColor="text1"/>
-          <w:lang w:val="en-US"/>
         </w:rPr>
       </w:pPr>
     </w:p>
@@ -532,19 +518,6 @@
           <w:b/>
           <w:bCs/>
           <w:color w:val="000000" w:themeColor="text1"/>
-          <w:lang w:val="en-US"/>
-        </w:rPr>
-      </w:pPr>
-    </w:p>
-    <w:p>
-      <w:pPr>
-        <w:jc w:val="center"/>
-        <w:rPr>
-          <w:rFonts w:ascii="Arial" w:eastAsia="Arial" w:hAnsi="Arial" w:cs="Arial"/>
-          <w:b/>
-          <w:bCs/>
-          <w:color w:val="000000" w:themeColor="text1"/>
-          <w:lang w:val="en-US"/>
         </w:rPr>
       </w:pPr>
     </w:p>
@@ -3037,19 +3010,7 @@
         <w:rPr>
           <w:rFonts w:ascii="Arial" w:eastAsia="Arial" w:hAnsi="Arial" w:cs="Arial"/>
         </w:rPr>
-        <w:t>de 0</w:t>
-      </w:r>
-      <w:r>
-        <w:rPr>
-          <w:rFonts w:ascii="Arial" w:eastAsia="Arial" w:hAnsi="Arial" w:cs="Arial"/>
-        </w:rPr>
-        <w:t>,5%</w:t>
-      </w:r>
-      <w:r>
-        <w:rPr>
-          <w:rFonts w:ascii="Arial" w:eastAsia="Arial" w:hAnsi="Arial" w:cs="Arial"/>
-        </w:rPr>
-        <w:t xml:space="preserve"> apresenta riscos </w:t>
+        <w:t xml:space="preserve">de 0,5% apresenta riscos </w:t>
       </w:r>
       <w:r>
         <w:rPr>
@@ -7276,7 +7237,7 @@
           <w:noProof/>
         </w:rPr>
         <w:drawing>
-          <wp:inline distT="0" distB="0" distL="0" distR="0" wp14:anchorId="3761F6D7" wp14:editId="292E32EE">
+          <wp:inline distT="0" distB="0" distL="0" distR="0" wp14:anchorId="3761F6D7" wp14:editId="1D68ADE2">
             <wp:extent cx="5397500" cy="2540000"/>
             <wp:effectExtent l="0" t="0" r="0" b="0"/>
             <wp:docPr id="1187157573" name="Imagem 1"/>
@@ -7811,275 +7772,44 @@
           <w:rFonts w:ascii="Arial" w:eastAsia="Aptos" w:hAnsi="Arial" w:cs="Arial"/>
           <w:color w:val="467886" w:themeColor="hyperlink"/>
           <w:u w:val="single"/>
+          <w:lang w:val="en-US"/>
         </w:rPr>
       </w:pPr>
       <w:hyperlink r:id="rId25" w:history="1">
-        <w:proofErr w:type="spellStart"/>
         <w:r>
           <w:rPr>
             <w:rStyle w:val="Hyperlink"/>
             <w:rFonts w:ascii="Arial" w:eastAsia="Aptos" w:hAnsi="Arial" w:cs="Arial"/>
+            <w:lang w:val="en-US"/>
           </w:rPr>
-          <w:t>Liquified</w:t>
+          <w:t>Liquified Petroleum Gas Safety: The Hazards of LPG at Work (weeklysafety.com)</w:t>
         </w:r>
-        <w:proofErr w:type="spellEnd"/>
+      </w:hyperlink>
+    </w:p>
+    <w:p>
+      <w:pPr>
+        <w:spacing w:line="360" w:lineRule="auto"/>
+        <w:jc w:val="both"/>
+        <w:rPr>
+          <w:rFonts w:ascii="Arial" w:eastAsia="Aptos" w:hAnsi="Arial" w:cs="Arial"/>
+          <w:color w:val="467886" w:themeColor="hyperlink"/>
+          <w:u w:val="single"/>
+          <w:lang w:val="en-US"/>
+        </w:rPr>
+      </w:pPr>
+      <w:hyperlink r:id="rId26" w:history="1">
         <w:r>
           <w:rPr>
             <w:rStyle w:val="Hyperlink"/>
             <w:rFonts w:ascii="Arial" w:eastAsia="Aptos" w:hAnsi="Arial" w:cs="Arial"/>
+            <w:lang w:val="en-US"/>
           </w:rPr>
-          <w:t xml:space="preserve"> </w:t>
-        </w:r>
-        <w:proofErr w:type="spellStart"/>
-        <w:r>
-          <w:rPr>
-            <w:rStyle w:val="Hyperlink"/>
-            <w:rFonts w:ascii="Arial" w:eastAsia="Aptos" w:hAnsi="Arial" w:cs="Arial"/>
-          </w:rPr>
-          <w:t>Petroleum</w:t>
-        </w:r>
-        <w:proofErr w:type="spellEnd"/>
-        <w:r>
-          <w:rPr>
-            <w:rStyle w:val="Hyperlink"/>
-            <w:rFonts w:ascii="Arial" w:eastAsia="Aptos" w:hAnsi="Arial" w:cs="Arial"/>
-          </w:rPr>
-          <w:t xml:space="preserve"> </w:t>
-        </w:r>
-        <w:proofErr w:type="spellStart"/>
-        <w:r>
-          <w:rPr>
-            <w:rStyle w:val="Hyperlink"/>
-            <w:rFonts w:ascii="Arial" w:eastAsia="Aptos" w:hAnsi="Arial" w:cs="Arial"/>
-          </w:rPr>
-          <w:t>Gas</w:t>
-        </w:r>
-        <w:proofErr w:type="spellEnd"/>
-        <w:r>
-          <w:rPr>
-            <w:rStyle w:val="Hyperlink"/>
-            <w:rFonts w:ascii="Arial" w:eastAsia="Aptos" w:hAnsi="Arial" w:cs="Arial"/>
-          </w:rPr>
-          <w:t xml:space="preserve"> </w:t>
-        </w:r>
-        <w:proofErr w:type="spellStart"/>
-        <w:r>
-          <w:rPr>
-            <w:rStyle w:val="Hyperlink"/>
-            <w:rFonts w:ascii="Arial" w:eastAsia="Aptos" w:hAnsi="Arial" w:cs="Arial"/>
-          </w:rPr>
-          <w:t>Safety</w:t>
-        </w:r>
-        <w:proofErr w:type="spellEnd"/>
-        <w:r>
-          <w:rPr>
-            <w:rStyle w:val="Hyperlink"/>
-            <w:rFonts w:ascii="Arial" w:eastAsia="Aptos" w:hAnsi="Arial" w:cs="Arial"/>
-          </w:rPr>
-          <w:t xml:space="preserve">: The </w:t>
-        </w:r>
-        <w:proofErr w:type="spellStart"/>
-        <w:r>
-          <w:rPr>
-            <w:rStyle w:val="Hyperlink"/>
-            <w:rFonts w:ascii="Arial" w:eastAsia="Aptos" w:hAnsi="Arial" w:cs="Arial"/>
-          </w:rPr>
-          <w:t>Hazards</w:t>
-        </w:r>
-        <w:proofErr w:type="spellEnd"/>
-        <w:r>
-          <w:rPr>
-            <w:rStyle w:val="Hyperlink"/>
-            <w:rFonts w:ascii="Arial" w:eastAsia="Aptos" w:hAnsi="Arial" w:cs="Arial"/>
-          </w:rPr>
-          <w:t xml:space="preserve"> </w:t>
-        </w:r>
-        <w:proofErr w:type="spellStart"/>
-        <w:r>
-          <w:rPr>
-            <w:rStyle w:val="Hyperlink"/>
-            <w:rFonts w:ascii="Arial" w:eastAsia="Aptos" w:hAnsi="Arial" w:cs="Arial"/>
-          </w:rPr>
-          <w:t>of</w:t>
-        </w:r>
-        <w:proofErr w:type="spellEnd"/>
-        <w:r>
-          <w:rPr>
-            <w:rStyle w:val="Hyperlink"/>
-            <w:rFonts w:ascii="Arial" w:eastAsia="Aptos" w:hAnsi="Arial" w:cs="Arial"/>
-          </w:rPr>
-          <w:t xml:space="preserve"> LPG </w:t>
-        </w:r>
-        <w:proofErr w:type="spellStart"/>
-        <w:r>
-          <w:rPr>
-            <w:rStyle w:val="Hyperlink"/>
-            <w:rFonts w:ascii="Arial" w:eastAsia="Aptos" w:hAnsi="Arial" w:cs="Arial"/>
-          </w:rPr>
-          <w:t>at</w:t>
-        </w:r>
-        <w:proofErr w:type="spellEnd"/>
-        <w:r>
-          <w:rPr>
-            <w:rStyle w:val="Hyperlink"/>
-            <w:rFonts w:ascii="Arial" w:eastAsia="Aptos" w:hAnsi="Arial" w:cs="Arial"/>
-          </w:rPr>
-          <w:t xml:space="preserve"> </w:t>
-        </w:r>
-        <w:proofErr w:type="spellStart"/>
-        <w:r>
-          <w:rPr>
-            <w:rStyle w:val="Hyperlink"/>
-            <w:rFonts w:ascii="Arial" w:eastAsia="Aptos" w:hAnsi="Arial" w:cs="Arial"/>
-          </w:rPr>
-          <w:t>Work</w:t>
-        </w:r>
-        <w:proofErr w:type="spellEnd"/>
-        <w:r>
-          <w:rPr>
-            <w:rStyle w:val="Hyperlink"/>
-            <w:rFonts w:ascii="Arial" w:eastAsia="Aptos" w:hAnsi="Arial" w:cs="Arial"/>
-          </w:rPr>
-          <w:t xml:space="preserve"> (weeklysafety.com)</w:t>
+          <w:t>Permissible Exposure Limits – OSHA Annotated Table Z-2 | Occupational Safety and Health Administration</w:t>
         </w:r>
       </w:hyperlink>
     </w:p>
     <w:p>
       <w:pPr>
-        <w:spacing w:line="360" w:lineRule="auto"/>
-        <w:jc w:val="both"/>
-        <w:rPr>
-          <w:rFonts w:ascii="Arial" w:eastAsia="Aptos" w:hAnsi="Arial" w:cs="Arial"/>
-          <w:color w:val="467886" w:themeColor="hyperlink"/>
-          <w:u w:val="single"/>
-        </w:rPr>
-      </w:pPr>
-      <w:hyperlink r:id="rId26" w:history="1">
-        <w:proofErr w:type="spellStart"/>
-        <w:r>
-          <w:rPr>
-            <w:rStyle w:val="Hyperlink"/>
-            <w:rFonts w:ascii="Arial" w:eastAsia="Aptos" w:hAnsi="Arial" w:cs="Arial"/>
-          </w:rPr>
-          <w:t>Permissible</w:t>
-        </w:r>
-        <w:proofErr w:type="spellEnd"/>
-        <w:r>
-          <w:rPr>
-            <w:rStyle w:val="Hyperlink"/>
-            <w:rFonts w:ascii="Arial" w:eastAsia="Aptos" w:hAnsi="Arial" w:cs="Arial"/>
-          </w:rPr>
-          <w:t xml:space="preserve"> </w:t>
-        </w:r>
-        <w:proofErr w:type="spellStart"/>
-        <w:r>
-          <w:rPr>
-            <w:rStyle w:val="Hyperlink"/>
-            <w:rFonts w:ascii="Arial" w:eastAsia="Aptos" w:hAnsi="Arial" w:cs="Arial"/>
-          </w:rPr>
-          <w:t>Exposure</w:t>
-        </w:r>
-        <w:proofErr w:type="spellEnd"/>
-        <w:r>
-          <w:rPr>
-            <w:rStyle w:val="Hyperlink"/>
-            <w:rFonts w:ascii="Arial" w:eastAsia="Aptos" w:hAnsi="Arial" w:cs="Arial"/>
-          </w:rPr>
-          <w:t xml:space="preserve"> Limits – OSHA </w:t>
-        </w:r>
-        <w:proofErr w:type="spellStart"/>
-        <w:r>
-          <w:rPr>
-            <w:rStyle w:val="Hyperlink"/>
-            <w:rFonts w:ascii="Arial" w:eastAsia="Aptos" w:hAnsi="Arial" w:cs="Arial"/>
-          </w:rPr>
-          <w:t>Annotated</w:t>
-        </w:r>
-        <w:proofErr w:type="spellEnd"/>
-        <w:r>
-          <w:rPr>
-            <w:rStyle w:val="Hyperlink"/>
-            <w:rFonts w:ascii="Arial" w:eastAsia="Aptos" w:hAnsi="Arial" w:cs="Arial"/>
-          </w:rPr>
-          <w:t xml:space="preserve"> </w:t>
-        </w:r>
-        <w:proofErr w:type="spellStart"/>
-        <w:r>
-          <w:rPr>
-            <w:rStyle w:val="Hyperlink"/>
-            <w:rFonts w:ascii="Arial" w:eastAsia="Aptos" w:hAnsi="Arial" w:cs="Arial"/>
-          </w:rPr>
-          <w:t>Table</w:t>
-        </w:r>
-        <w:proofErr w:type="spellEnd"/>
-        <w:r>
-          <w:rPr>
-            <w:rStyle w:val="Hyperlink"/>
-            <w:rFonts w:ascii="Arial" w:eastAsia="Aptos" w:hAnsi="Arial" w:cs="Arial"/>
-          </w:rPr>
-          <w:t xml:space="preserve"> Z-2 | </w:t>
-        </w:r>
-        <w:proofErr w:type="spellStart"/>
-        <w:r>
-          <w:rPr>
-            <w:rStyle w:val="Hyperlink"/>
-            <w:rFonts w:ascii="Arial" w:eastAsia="Aptos" w:hAnsi="Arial" w:cs="Arial"/>
-          </w:rPr>
-          <w:t>Occupational</w:t>
-        </w:r>
-        <w:proofErr w:type="spellEnd"/>
-        <w:r>
-          <w:rPr>
-            <w:rStyle w:val="Hyperlink"/>
-            <w:rFonts w:ascii="Arial" w:eastAsia="Aptos" w:hAnsi="Arial" w:cs="Arial"/>
-          </w:rPr>
-          <w:t xml:space="preserve"> </w:t>
-        </w:r>
-        <w:proofErr w:type="spellStart"/>
-        <w:r>
-          <w:rPr>
-            <w:rStyle w:val="Hyperlink"/>
-            <w:rFonts w:ascii="Arial" w:eastAsia="Aptos" w:hAnsi="Arial" w:cs="Arial"/>
-          </w:rPr>
-          <w:t>Safety</w:t>
-        </w:r>
-        <w:proofErr w:type="spellEnd"/>
-        <w:r>
-          <w:rPr>
-            <w:rStyle w:val="Hyperlink"/>
-            <w:rFonts w:ascii="Arial" w:eastAsia="Aptos" w:hAnsi="Arial" w:cs="Arial"/>
-          </w:rPr>
-          <w:t xml:space="preserve"> </w:t>
-        </w:r>
-        <w:proofErr w:type="spellStart"/>
-        <w:r>
-          <w:rPr>
-            <w:rStyle w:val="Hyperlink"/>
-            <w:rFonts w:ascii="Arial" w:eastAsia="Aptos" w:hAnsi="Arial" w:cs="Arial"/>
-          </w:rPr>
-          <w:t>and</w:t>
-        </w:r>
-        <w:proofErr w:type="spellEnd"/>
-        <w:r>
-          <w:rPr>
-            <w:rStyle w:val="Hyperlink"/>
-            <w:rFonts w:ascii="Arial" w:eastAsia="Aptos" w:hAnsi="Arial" w:cs="Arial"/>
-          </w:rPr>
-          <w:t xml:space="preserve"> Health </w:t>
-        </w:r>
-        <w:proofErr w:type="spellStart"/>
-        <w:r>
-          <w:rPr>
-            <w:rStyle w:val="Hyperlink"/>
-            <w:rFonts w:ascii="Arial" w:eastAsia="Aptos" w:hAnsi="Arial" w:cs="Arial"/>
-          </w:rPr>
-          <w:t>Administration</w:t>
-        </w:r>
-        <w:proofErr w:type="spellEnd"/>
-      </w:hyperlink>
-    </w:p>
-    <w:p>
-      <w:pPr>
         <w:spacing w:before="240" w:after="240" w:line="360" w:lineRule="auto"/>
         <w:jc w:val="both"/>
         <w:rPr>
@@ -8107,8 +7837,8 @@
         <w:spacing w:before="240" w:after="240" w:line="360" w:lineRule="auto"/>
         <w:jc w:val="both"/>
         <w:rPr>
+          <w:rStyle w:val="Hyperlink"/>
           <w:rFonts w:ascii="Arial" w:eastAsia="Aptos" w:hAnsi="Arial" w:cs="Arial"/>
-          <w:color w:val="000000" w:themeColor="text1"/>
         </w:rPr>
       </w:pPr>
       <w:hyperlink r:id="rId27">
@@ -8130,20 +7860,46 @@
           <w:color w:val="000000" w:themeColor="text1"/>
         </w:rPr>
       </w:pPr>
-      <w:r>
-        <w:rPr>
-          <w:rFonts w:ascii="Arial" w:eastAsia="Arial" w:hAnsi="Arial" w:cs="Arial"/>
-          <w:lang w:val="es-ES"/>
-        </w:rPr>
-        <w:t>[1- Contexto] -</w:t>
-      </w:r>
-      <w:r>
+      <w:hyperlink r:id="rId28" w:history="1">
+        <w:r>
+          <w:rPr>
+            <w:rStyle w:val="Hyperlink"/>
+            <w:rFonts w:ascii="Arial" w:eastAsia="Aptos" w:hAnsi="Arial" w:cs="Arial"/>
+          </w:rPr>
+          <w:t>https://www.rbqueimaduras.com.br/details/545/pt-BR/avaliacao-dos-custos-de-um-centro-de-tratamento</w:t>
+        </w:r>
+        <w:r>
+          <w:rPr>
+            <w:rStyle w:val="Hyperlink"/>
+            <w:rFonts w:ascii="Arial" w:eastAsia="Aptos" w:hAnsi="Arial" w:cs="Arial"/>
+          </w:rPr>
+          <w:t>-</w:t>
+        </w:r>
+        <w:r>
+          <w:rPr>
+            <w:rStyle w:val="Hyperlink"/>
+            <w:rFonts w:ascii="Arial" w:eastAsia="Aptos" w:hAnsi="Arial" w:cs="Arial"/>
+          </w:rPr>
+          <w:t>de-queimado</w:t>
+        </w:r>
+        <w:r>
+          <w:rPr>
+            <w:rStyle w:val="Hyperlink"/>
+            <w:rFonts w:ascii="Arial" w:eastAsia="Aptos" w:hAnsi="Arial" w:cs="Arial"/>
+          </w:rPr>
+          <w:t>s</w:t>
+        </w:r>
+      </w:hyperlink>
+    </w:p>
+    <w:p>
+      <w:pPr>
+        <w:spacing w:before="240" w:after="240" w:line="360" w:lineRule="auto"/>
+        <w:jc w:val="both"/>
         <w:rPr>
           <w:rFonts w:ascii="Arial" w:eastAsia="Aptos" w:hAnsi="Arial" w:cs="Arial"/>
           <w:color w:val="000000" w:themeColor="text1"/>
         </w:rPr>
-        <w:t xml:space="preserve"> Consolidação das Leis do Trabalho (CLT).</w:t>
-      </w:r>
+      </w:pPr>
     </w:p>
     <w:p>
       <w:pPr>
@@ -8154,7 +7910,31 @@
           <w:color w:val="000000" w:themeColor="text1"/>
         </w:rPr>
       </w:pPr>
-      <w:hyperlink r:id="rId28">
+      <w:r>
+        <w:rPr>
+          <w:rFonts w:ascii="Arial" w:eastAsia="Arial" w:hAnsi="Arial" w:cs="Arial"/>
+          <w:lang w:val="es-ES"/>
+        </w:rPr>
+        <w:t>[1- Contexto] -</w:t>
+      </w:r>
+      <w:r>
+        <w:rPr>
+          <w:rFonts w:ascii="Arial" w:eastAsia="Aptos" w:hAnsi="Arial" w:cs="Arial"/>
+          <w:color w:val="000000" w:themeColor="text1"/>
+        </w:rPr>
+        <w:t xml:space="preserve"> Consolidação das Leis do Trabalho (CLT).</w:t>
+      </w:r>
+    </w:p>
+    <w:p>
+      <w:pPr>
+        <w:spacing w:before="240" w:after="240" w:line="360" w:lineRule="auto"/>
+        <w:jc w:val="both"/>
+        <w:rPr>
+          <w:rFonts w:ascii="Arial" w:eastAsia="Aptos" w:hAnsi="Arial" w:cs="Arial"/>
+          <w:color w:val="000000" w:themeColor="text1"/>
+        </w:rPr>
+      </w:pPr>
+      <w:hyperlink r:id="rId29">
         <w:r>
           <w:rPr>
             <w:rStyle w:val="Hyperlink"/>
@@ -8179,7 +7959,7 @@
         </w:rPr>
         <w:t xml:space="preserve">[4.2.1 - Arduino] - </w:t>
       </w:r>
-      <w:hyperlink r:id="rId29">
+      <w:hyperlink r:id="rId30">
         <w:r>
           <w:rPr>
             <w:rStyle w:val="Hyperlink"/>
@@ -8203,7 +7983,7 @@
         </w:rPr>
         <w:t xml:space="preserve">[4.2.1 - Arduino] - </w:t>
       </w:r>
-      <w:hyperlink r:id="rId30">
+      <w:hyperlink r:id="rId31">
         <w:r>
           <w:rPr>
             <w:rStyle w:val="Hyperlink"/>
@@ -8227,7 +8007,7 @@
         </w:rPr>
         <w:t xml:space="preserve">[4.2.2 - Sensor de gás MQ-2] - </w:t>
       </w:r>
-      <w:hyperlink r:id="rId31">
+      <w:hyperlink r:id="rId32">
         <w:r>
           <w:rPr>
             <w:rStyle w:val="Hyperlink"/>
@@ -8250,13 +8030,21 @@
         </w:rPr>
         <w:t xml:space="preserve">[4.2.2 - Sensor de gás MQ-2] </w:t>
       </w:r>
-      <w:hyperlink r:id="rId32" w:history="1">
+      <w:hyperlink r:id="rId33" w:anchor=":~:text=Os%20sensores%20eletroquímicos%20se%20baseiam,gás%20que%20se%20deseja%20mensurar" w:history="1">
         <w:r>
           <w:rPr>
             <w:rStyle w:val="Hyperlink"/>
             <w:rFonts w:ascii="Arial" w:eastAsia="Arial" w:hAnsi="Arial" w:cs="Arial"/>
           </w:rPr>
-          <w:t>https://acessopercon.com.br/percon/funcionamento-de-detectores-de-gases/#:~:text=Os%20sensores%20eletroquímicos%20se%20baseiam,gás%20que%20se%20deseja%20mensurar</w:t>
+          <w:t>https://acessopercon.com.br/percon/funcionamento-de-detectores-de-</w:t>
+        </w:r>
+        <w:r>
+          <w:rPr>
+            <w:rStyle w:val="Hyperlink"/>
+            <w:rFonts w:ascii="Arial" w:eastAsia="Arial" w:hAnsi="Arial" w:cs="Arial"/>
+          </w:rPr>
+          <w:lastRenderedPageBreak/>
+          <w:t>gases/#:~:text=Os%20sensores%20eletroquímicos%20se%20baseiam,gás%20que%20se%20deseja%20mensurar</w:t>
         </w:r>
       </w:hyperlink>
     </w:p>
@@ -8292,7 +8080,7 @@
         </w:rPr>
         <w:t xml:space="preserve">] - </w:t>
       </w:r>
-      <w:hyperlink r:id="rId33">
+      <w:hyperlink r:id="rId34">
         <w:r>
           <w:rPr>
             <w:rStyle w:val="Hyperlink"/>
@@ -8317,7 +8105,6 @@
           <w:rFonts w:ascii="Arial" w:eastAsia="Arial" w:hAnsi="Arial" w:cs="Arial"/>
           <w:lang w:val="es-ES"/>
         </w:rPr>
-        <w:lastRenderedPageBreak/>
         <w:t xml:space="preserve">[4.2.3 - </w:t>
       </w:r>
       <w:proofErr w:type="spellStart"/>
@@ -8336,7 +8123,7 @@
         </w:rPr>
         <w:t xml:space="preserve">] - </w:t>
       </w:r>
-      <w:hyperlink r:id="rId34">
+      <w:hyperlink r:id="rId35">
         <w:r>
           <w:rPr>
             <w:rStyle w:val="Hyperlink"/>
@@ -8363,7 +8150,7 @@
         </w:rPr>
         <w:t xml:space="preserve">[4.2.4 - Jumpers] - </w:t>
       </w:r>
-      <w:hyperlink r:id="rId35">
+      <w:hyperlink r:id="rId36">
         <w:r>
           <w:rPr>
             <w:rStyle w:val="Hyperlink"/>
@@ -8390,7 +8177,7 @@
         </w:rPr>
         <w:t xml:space="preserve">[4.2.4 - Jumpers] - </w:t>
       </w:r>
-      <w:hyperlink r:id="rId36">
+      <w:hyperlink r:id="rId37">
         <w:r>
           <w:rPr>
             <w:rStyle w:val="Hyperlink"/>
@@ -8402,10 +8189,10 @@
       </w:hyperlink>
     </w:p>
     <w:sectPr>
-      <w:headerReference w:type="default" r:id="rId37"/>
-      <w:footerReference w:type="default" r:id="rId38"/>
-      <w:headerReference w:type="first" r:id="rId39"/>
-      <w:footerReference w:type="first" r:id="rId40"/>
+      <w:headerReference w:type="default" r:id="rId38"/>
+      <w:footerReference w:type="default" r:id="rId39"/>
+      <w:headerReference w:type="first" r:id="rId40"/>
+      <w:footerReference w:type="first" r:id="rId41"/>
       <w:pgSz w:w="11906" w:h="16838"/>
       <w:pgMar w:top="1417" w:right="1701" w:bottom="1417" w:left="1701" w:header="720" w:footer="720" w:gutter="0"/>
       <w:pgNumType w:start="0"/>
@@ -15268,6 +15055,7 @@
   <w:style w:type="character" w:default="1" w:styleId="Fontepargpadro">
     <w:name w:val="Default Paragraph Font"/>
     <w:uiPriority w:val="1"/>
+    <w:semiHidden/>
     <w:unhideWhenUsed/>
   </w:style>
   <w:style w:type="table" w:default="1" w:styleId="Tabelanormal">
@@ -16149,14 +15937,6 @@
 </file>
 
 <file path=customXml/item1.xml><?xml version="1.0" encoding="utf-8"?>
-<p:properties xmlns:p="http://schemas.microsoft.com/office/2006/metadata/properties" xmlns:xsi="http://www.w3.org/2001/XMLSchema-instance" xmlns:pc="http://schemas.microsoft.com/office/infopath/2007/PartnerControls">
-  <documentManagement>
-    <_activity xmlns="9fdc8751-6fef-42ec-b05c-835dd8c535b4" xsi:nil="true"/>
-  </documentManagement>
-</p:properties>
-</file>
-
-<file path=customXml/item2.xml><?xml version="1.0" encoding="utf-8"?>
 <?mso-contentType ?>
 <FormTemplates xmlns="http://schemas.microsoft.com/sharepoint/v3/contenttype/forms">
   <Display>DocumentLibraryForm</Display>
@@ -16165,11 +15945,15 @@
 </FormTemplates>
 </file>
 
-<file path=customXml/item3.xml><?xml version="1.0" encoding="utf-8"?>
-<b:Sources xmlns:b="http://schemas.openxmlformats.org/officeDocument/2006/bibliography" xmlns="http://schemas.openxmlformats.org/officeDocument/2006/bibliography" SelectedStyle="\APASixthEditionOfficeOnline.xsl" StyleName="APA" Version="6"/>
+<file path=customXml/item2.xml><?xml version="1.0" encoding="utf-8"?>
+<p:properties xmlns:p="http://schemas.microsoft.com/office/2006/metadata/properties" xmlns:xsi="http://www.w3.org/2001/XMLSchema-instance" xmlns:pc="http://schemas.microsoft.com/office/infopath/2007/PartnerControls">
+  <documentManagement>
+    <_activity xmlns="9fdc8751-6fef-42ec-b05c-835dd8c535b4" xsi:nil="true"/>
+  </documentManagement>
+</p:properties>
 </file>
 
-<file path=customXml/item4.xml><?xml version="1.0" encoding="utf-8"?>
+<file path=customXml/item3.xml><?xml version="1.0" encoding="utf-8"?>
 <ct:contentTypeSchema xmlns:ct="http://schemas.microsoft.com/office/2006/metadata/contentType" xmlns:ma="http://schemas.microsoft.com/office/2006/metadata/properties/metaAttributes" ct:_="" ma:_="" ma:contentTypeName="Document" ma:contentTypeID="0x010100FD11765F9AC0004AAF0A4CAAFDFAF16A" ma:contentTypeVersion="10" ma:contentTypeDescription="Create a new document." ma:contentTypeScope="" ma:versionID="ad21f58fc3193db5e8c2b3f9b1de753b">
   <xsd:schema xmlns:xsd="http://www.w3.org/2001/XMLSchema" xmlns:xs="http://www.w3.org/2001/XMLSchema" xmlns:p="http://schemas.microsoft.com/office/2006/metadata/properties" xmlns:ns3="9fdc8751-6fef-42ec-b05c-835dd8c535b4" targetNamespace="http://schemas.microsoft.com/office/2006/metadata/properties" ma:root="true" ma:fieldsID="70ce7d4b38243e8380600f2b6a7d954c" ns3:_="">
     <xsd:import namespace="9fdc8751-6fef-42ec-b05c-835dd8c535b4"/>
@@ -16351,7 +16135,19 @@
 </ct:contentTypeSchema>
 </file>
 
+<file path=customXml/item4.xml><?xml version="1.0" encoding="utf-8"?>
+<b:Sources xmlns:b="http://schemas.openxmlformats.org/officeDocument/2006/bibliography" xmlns="http://schemas.openxmlformats.org/officeDocument/2006/bibliography" SelectedStyle="\APASixthEditionOfficeOnline.xsl" StyleName="APA" Version="6"/>
+</file>
+
 <file path=customXml/itemProps1.xml><?xml version="1.0" encoding="utf-8"?>
+<ds:datastoreItem xmlns:ds="http://schemas.openxmlformats.org/officeDocument/2006/customXml" ds:itemID="{384E8570-8EBD-4E55-A243-680CC20F5234}">
+  <ds:schemaRefs>
+    <ds:schemaRef ds:uri="http://schemas.microsoft.com/sharepoint/v3/contenttype/forms"/>
+  </ds:schemaRefs>
+</ds:datastoreItem>
+</file>
+
+<file path=customXml/itemProps2.xml><?xml version="1.0" encoding="utf-8"?>
 <ds:datastoreItem xmlns:ds="http://schemas.openxmlformats.org/officeDocument/2006/customXml" ds:itemID="{7F66A529-67EF-4717-9715-602991E82FA8}">
   <ds:schemaRefs>
     <ds:schemaRef ds:uri="http://schemas.microsoft.com/office/2006/metadata/properties"/>
@@ -16361,23 +16157,7 @@
 </ds:datastoreItem>
 </file>
 
-<file path=customXml/itemProps2.xml><?xml version="1.0" encoding="utf-8"?>
-<ds:datastoreItem xmlns:ds="http://schemas.openxmlformats.org/officeDocument/2006/customXml" ds:itemID="{384E8570-8EBD-4E55-A243-680CC20F5234}">
-  <ds:schemaRefs>
-    <ds:schemaRef ds:uri="http://schemas.microsoft.com/sharepoint/v3/contenttype/forms"/>
-  </ds:schemaRefs>
-</ds:datastoreItem>
-</file>
-
 <file path=customXml/itemProps3.xml><?xml version="1.0" encoding="utf-8"?>
-<ds:datastoreItem xmlns:ds="http://schemas.openxmlformats.org/officeDocument/2006/customXml" ds:itemID="{296B1F12-56B6-4EE1-A527-59B40382D89D}">
-  <ds:schemaRefs>
-    <ds:schemaRef ds:uri="http://schemas.openxmlformats.org/officeDocument/2006/bibliography"/>
-  </ds:schemaRefs>
-</ds:datastoreItem>
-</file>
-
-<file path=customXml/itemProps4.xml><?xml version="1.0" encoding="utf-8"?>
 <ds:datastoreItem xmlns:ds="http://schemas.openxmlformats.org/officeDocument/2006/customXml" ds:itemID="{18167858-4CC1-426F-99E6-6BAE10E42E02}">
   <ds:schemaRefs>
     <ds:schemaRef ds:uri="http://schemas.microsoft.com/office/2006/metadata/contentType"/>
@@ -16393,4 +16173,12 @@
     <ds:schemaRef ds:uri="http://schemas.microsoft.com/internal/obd"/>
   </ds:schemaRefs>
 </ds:datastoreItem>
+</file>
+
+<file path=customXml/itemProps4.xml><?xml version="1.0" encoding="utf-8"?>
+<ds:datastoreItem xmlns:ds="http://schemas.openxmlformats.org/officeDocument/2006/customXml" ds:itemID="{296B1F12-56B6-4EE1-A527-59B40382D89D}">
+  <ds:schemaRefs>
+    <ds:schemaRef ds:uri="http://schemas.openxmlformats.org/officeDocument/2006/bibliography"/>
+  </ds:schemaRefs>
+</ds:datastoreItem>
 </file>
</xml_diff>